<commit_message>
Adapted table of contents and adapted formatting of captions.
</commit_message>
<xml_diff>
--- a/doc/MUS2_GestureSpeechHue_Grebe_Winkler.docx
+++ b/doc/MUS2_GestureSpeechHue_Grebe_Winkler.docx
@@ -237,8 +237,6 @@
           <w:lang w:val="de-AT"/>
         </w:rPr>
       </w:pPr>
-      <w:bookmarkStart w:id="0" w:name="_GoBack"/>
-      <w:bookmarkEnd w:id="0"/>
       <w:r>
         <w:rPr>
           <w:sz w:val="56"/>
@@ -460,10 +458,7 @@
             <w:pStyle w:val="KeinLeerraum"/>
             <w:spacing w:after="240"/>
             <w:rPr>
-              <w:rFonts w:asciiTheme="majorHAnsi" w:eastAsiaTheme="majorEastAsia" w:hAnsiTheme="majorHAnsi" w:cstheme="majorBidi"/>
               <w:b/>
-              <w:bCs/>
-              <w:color w:val="365F91" w:themeColor="accent1" w:themeShade="BF"/>
               <w:sz w:val="28"/>
               <w:szCs w:val="28"/>
             </w:rPr>
@@ -471,21 +466,26 @@
           <w:proofErr w:type="spellStart"/>
           <w:r>
             <w:rPr>
-              <w:rStyle w:val="berschrift1Zchn"/>
+              <w:b/>
+              <w:sz w:val="28"/>
+              <w:szCs w:val="28"/>
             </w:rPr>
             <w:t>Inhaltsverzeichnis</w:t>
           </w:r>
           <w:proofErr w:type="spellEnd"/>
         </w:p>
+        <w:bookmarkStart w:id="0" w:name="_GoBack"/>
+        <w:bookmarkEnd w:id="0"/>
         <w:p>
           <w:pPr>
             <w:pStyle w:val="Verzeichnis1"/>
             <w:tabs>
+              <w:tab w:val="left" w:pos="440"/>
               <w:tab w:val="right" w:leader="dot" w:pos="9062"/>
             </w:tabs>
             <w:rPr>
               <w:noProof/>
-              <w:lang w:val="de-AT" w:eastAsia="ja-JP"/>
+              <w:lang w:eastAsia="en-GB"/>
             </w:rPr>
           </w:pPr>
           <w:r>
@@ -509,12 +509,25 @@
             </w:rPr>
             <w:fldChar w:fldCharType="separate"/>
           </w:r>
-          <w:hyperlink w:anchor="_Toc424108479" w:history="1">
+          <w:hyperlink w:anchor="_Toc424115039" w:history="1">
             <w:r>
               <w:rPr>
                 <w:rStyle w:val="Hyperlink"/>
                 <w:noProof/>
-                <w:lang w:val="de-AT"/>
+              </w:rPr>
+              <w:t>1.</w:t>
+            </w:r>
+            <w:r>
+              <w:rPr>
+                <w:noProof/>
+                <w:lang w:eastAsia="en-GB"/>
+              </w:rPr>
+              <w:tab/>
+            </w:r>
+            <w:r>
+              <w:rPr>
+                <w:rStyle w:val="Hyperlink"/>
+                <w:noProof/>
               </w:rPr>
               <w:t>Aufgabenstellung</w:t>
             </w:r>
@@ -537,7 +550,7 @@
                 <w:noProof/>
                 <w:webHidden/>
               </w:rPr>
-              <w:instrText xml:space="preserve"> PAGEREF _Toc424108479 \h </w:instrText>
+              <w:instrText xml:space="preserve"> PAGEREF _Toc424115039 \h </w:instrText>
             </w:r>
             <w:r>
               <w:rPr>
@@ -572,19 +585,33 @@
           <w:pPr>
             <w:pStyle w:val="Verzeichnis1"/>
             <w:tabs>
+              <w:tab w:val="left" w:pos="440"/>
               <w:tab w:val="right" w:leader="dot" w:pos="9062"/>
             </w:tabs>
             <w:rPr>
               <w:noProof/>
-              <w:lang w:val="de-AT" w:eastAsia="ja-JP"/>
+              <w:lang w:eastAsia="en-GB"/>
             </w:rPr>
           </w:pPr>
-          <w:hyperlink w:anchor="_Toc424108480" w:history="1">
+          <w:hyperlink w:anchor="_Toc424115040" w:history="1">
             <w:r>
               <w:rPr>
                 <w:rStyle w:val="Hyperlink"/>
                 <w:noProof/>
-                <w:lang w:val="de-AT"/>
+              </w:rPr>
+              <w:t>2.</w:t>
+            </w:r>
+            <w:r>
+              <w:rPr>
+                <w:noProof/>
+                <w:lang w:eastAsia="en-GB"/>
+              </w:rPr>
+              <w:tab/>
+            </w:r>
+            <w:r>
+              <w:rPr>
+                <w:rStyle w:val="Hyperlink"/>
+                <w:noProof/>
               </w:rPr>
               <w:t>Verwendete Hardware</w:t>
             </w:r>
@@ -607,7 +634,7 @@
                 <w:noProof/>
                 <w:webHidden/>
               </w:rPr>
-              <w:instrText xml:space="preserve"> PAGEREF _Toc424108480 \h </w:instrText>
+              <w:instrText xml:space="preserve"> PAGEREF _Toc424115040 \h </w:instrText>
             </w:r>
             <w:r>
               <w:rPr>
@@ -642,19 +669,33 @@
           <w:pPr>
             <w:pStyle w:val="Verzeichnis1"/>
             <w:tabs>
+              <w:tab w:val="left" w:pos="440"/>
               <w:tab w:val="right" w:leader="dot" w:pos="9062"/>
             </w:tabs>
             <w:rPr>
               <w:noProof/>
-              <w:lang w:val="de-AT" w:eastAsia="ja-JP"/>
+              <w:lang w:eastAsia="en-GB"/>
             </w:rPr>
           </w:pPr>
-          <w:hyperlink w:anchor="_Toc424108481" w:history="1">
+          <w:hyperlink w:anchor="_Toc424115041" w:history="1">
             <w:r>
               <w:rPr>
                 <w:rStyle w:val="Hyperlink"/>
                 <w:noProof/>
-                <w:lang w:val="de-AT"/>
+              </w:rPr>
+              <w:t>3.</w:t>
+            </w:r>
+            <w:r>
+              <w:rPr>
+                <w:noProof/>
+                <w:lang w:eastAsia="en-GB"/>
+              </w:rPr>
+              <w:tab/>
+            </w:r>
+            <w:r>
+              <w:rPr>
+                <w:rStyle w:val="Hyperlink"/>
+                <w:noProof/>
               </w:rPr>
               <w:t>Verwendete Technologien und Frameworks</w:t>
             </w:r>
@@ -677,7 +718,7 @@
                 <w:noProof/>
                 <w:webHidden/>
               </w:rPr>
-              <w:instrText xml:space="preserve"> PAGEREF _Toc424108481 \h </w:instrText>
+              <w:instrText xml:space="preserve"> PAGEREF _Toc424115041 \h </w:instrText>
             </w:r>
             <w:r>
               <w:rPr>
@@ -712,19 +753,33 @@
           <w:pPr>
             <w:pStyle w:val="Verzeichnis1"/>
             <w:tabs>
+              <w:tab w:val="left" w:pos="440"/>
               <w:tab w:val="right" w:leader="dot" w:pos="9062"/>
             </w:tabs>
             <w:rPr>
               <w:noProof/>
-              <w:lang w:val="de-AT" w:eastAsia="ja-JP"/>
+              <w:lang w:eastAsia="en-GB"/>
             </w:rPr>
           </w:pPr>
-          <w:hyperlink w:anchor="_Toc424108482" w:history="1">
+          <w:hyperlink w:anchor="_Toc424115042" w:history="1">
             <w:r>
               <w:rPr>
                 <w:rStyle w:val="Hyperlink"/>
                 <w:noProof/>
-                <w:lang w:val="de-AT"/>
+              </w:rPr>
+              <w:t>4.</w:t>
+            </w:r>
+            <w:r>
+              <w:rPr>
+                <w:noProof/>
+                <w:lang w:eastAsia="en-GB"/>
+              </w:rPr>
+              <w:tab/>
+            </w:r>
+            <w:r>
+              <w:rPr>
+                <w:rStyle w:val="Hyperlink"/>
+                <w:noProof/>
               </w:rPr>
               <w:t>Benutzeroberfläche</w:t>
             </w:r>
@@ -747,7 +802,7 @@
                 <w:noProof/>
                 <w:webHidden/>
               </w:rPr>
-              <w:instrText xml:space="preserve"> PAGEREF _Toc424108482 \h </w:instrText>
+              <w:instrText xml:space="preserve"> PAGEREF _Toc424115042 \h </w:instrText>
             </w:r>
             <w:r>
               <w:rPr>
@@ -782,19 +837,33 @@
           <w:pPr>
             <w:pStyle w:val="Verzeichnis1"/>
             <w:tabs>
+              <w:tab w:val="left" w:pos="440"/>
               <w:tab w:val="right" w:leader="dot" w:pos="9062"/>
             </w:tabs>
             <w:rPr>
               <w:noProof/>
-              <w:lang w:val="de-AT" w:eastAsia="ja-JP"/>
+              <w:lang w:eastAsia="en-GB"/>
             </w:rPr>
           </w:pPr>
-          <w:hyperlink w:anchor="_Toc424108483" w:history="1">
+          <w:hyperlink w:anchor="_Toc424115043" w:history="1">
             <w:r>
               <w:rPr>
                 <w:rStyle w:val="Hyperlink"/>
                 <w:noProof/>
-                <w:lang w:val="de-AT"/>
+              </w:rPr>
+              <w:t>5.</w:t>
+            </w:r>
+            <w:r>
+              <w:rPr>
+                <w:noProof/>
+                <w:lang w:eastAsia="en-GB"/>
+              </w:rPr>
+              <w:tab/>
+            </w:r>
+            <w:r>
+              <w:rPr>
+                <w:rStyle w:val="Hyperlink"/>
+                <w:noProof/>
               </w:rPr>
               <w:t>Verfügbare Befehle</w:t>
             </w:r>
@@ -817,7 +886,7 @@
                 <w:noProof/>
                 <w:webHidden/>
               </w:rPr>
-              <w:instrText xml:space="preserve"> PAGEREF _Toc424108483 \h </w:instrText>
+              <w:instrText xml:space="preserve"> PAGEREF _Toc424115043 \h </w:instrText>
             </w:r>
             <w:r>
               <w:rPr>
@@ -852,19 +921,33 @@
           <w:pPr>
             <w:pStyle w:val="Verzeichnis1"/>
             <w:tabs>
+              <w:tab w:val="left" w:pos="440"/>
               <w:tab w:val="right" w:leader="dot" w:pos="9062"/>
             </w:tabs>
             <w:rPr>
               <w:noProof/>
-              <w:lang w:val="de-AT" w:eastAsia="ja-JP"/>
+              <w:lang w:eastAsia="en-GB"/>
             </w:rPr>
           </w:pPr>
-          <w:hyperlink w:anchor="_Toc424108484" w:history="1">
+          <w:hyperlink w:anchor="_Toc424115044" w:history="1">
             <w:r>
               <w:rPr>
                 <w:rStyle w:val="Hyperlink"/>
                 <w:noProof/>
-                <w:lang w:val="de-AT"/>
+              </w:rPr>
+              <w:t>6.</w:t>
+            </w:r>
+            <w:r>
+              <w:rPr>
+                <w:noProof/>
+                <w:lang w:eastAsia="en-GB"/>
+              </w:rPr>
+              <w:tab/>
+            </w:r>
+            <w:r>
+              <w:rPr>
+                <w:rStyle w:val="Hyperlink"/>
+                <w:noProof/>
               </w:rPr>
               <w:t>Umsetzung und Ergebnisse</w:t>
             </w:r>
@@ -887,7 +970,7 @@
                 <w:noProof/>
                 <w:webHidden/>
               </w:rPr>
-              <w:instrText xml:space="preserve"> PAGEREF _Toc424108484 \h </w:instrText>
+              <w:instrText xml:space="preserve"> PAGEREF _Toc424115044 \h </w:instrText>
             </w:r>
             <w:r>
               <w:rPr>
@@ -922,19 +1005,33 @@
           <w:pPr>
             <w:pStyle w:val="Verzeichnis2"/>
             <w:tabs>
+              <w:tab w:val="left" w:pos="880"/>
               <w:tab w:val="right" w:leader="dot" w:pos="9062"/>
             </w:tabs>
             <w:rPr>
               <w:noProof/>
-              <w:lang w:val="de-AT" w:eastAsia="ja-JP"/>
+              <w:lang w:eastAsia="en-GB"/>
             </w:rPr>
           </w:pPr>
-          <w:hyperlink w:anchor="_Toc424108485" w:history="1">
+          <w:hyperlink w:anchor="_Toc424115045" w:history="1">
             <w:r>
               <w:rPr>
                 <w:rStyle w:val="Hyperlink"/>
                 <w:noProof/>
-                <w:lang w:val="de-AT"/>
+              </w:rPr>
+              <w:t>6.1</w:t>
+            </w:r>
+            <w:r>
+              <w:rPr>
+                <w:noProof/>
+                <w:lang w:eastAsia="en-GB"/>
+              </w:rPr>
+              <w:tab/>
+            </w:r>
+            <w:r>
+              <w:rPr>
+                <w:rStyle w:val="Hyperlink"/>
+                <w:noProof/>
               </w:rPr>
               <w:t>Philips Hue</w:t>
             </w:r>
@@ -957,7 +1054,7 @@
                 <w:noProof/>
                 <w:webHidden/>
               </w:rPr>
-              <w:instrText xml:space="preserve"> PAGEREF _Toc424108485 \h </w:instrText>
+              <w:instrText xml:space="preserve"> PAGEREF _Toc424115045 \h </w:instrText>
             </w:r>
             <w:r>
               <w:rPr>
@@ -978,76 +1075,6 @@
                 <w:webHidden/>
               </w:rPr>
               <w:t>6</w:t>
-            </w:r>
-            <w:r>
-              <w:rPr>
-                <w:noProof/>
-                <w:webHidden/>
-              </w:rPr>
-              <w:fldChar w:fldCharType="end"/>
-            </w:r>
-          </w:hyperlink>
-        </w:p>
-        <w:p>
-          <w:pPr>
-            <w:pStyle w:val="Verzeichnis3"/>
-            <w:tabs>
-              <w:tab w:val="right" w:leader="dot" w:pos="9062"/>
-            </w:tabs>
-            <w:rPr>
-              <w:noProof/>
-              <w:lang w:val="de-AT" w:eastAsia="ja-JP"/>
-            </w:rPr>
-          </w:pPr>
-          <w:hyperlink w:anchor="_Toc424108486" w:history="1">
-            <w:r>
-              <w:rPr>
-                <w:rStyle w:val="Hyperlink"/>
-                <w:noProof/>
-                <w:lang w:val="de-AT"/>
-              </w:rPr>
-              <w:t>Ansteuerung über REST:</w:t>
-            </w:r>
-            <w:r>
-              <w:rPr>
-                <w:noProof/>
-                <w:webHidden/>
-              </w:rPr>
-              <w:tab/>
-            </w:r>
-            <w:r>
-              <w:rPr>
-                <w:noProof/>
-                <w:webHidden/>
-              </w:rPr>
-              <w:fldChar w:fldCharType="begin"/>
-            </w:r>
-            <w:r>
-              <w:rPr>
-                <w:noProof/>
-                <w:webHidden/>
-              </w:rPr>
-              <w:instrText xml:space="preserve"> PAGEREF _Toc424108486 \h </w:instrText>
-            </w:r>
-            <w:r>
-              <w:rPr>
-                <w:noProof/>
-                <w:webHidden/>
-              </w:rPr>
-            </w:r>
-            <w:r>
-              <w:rPr>
-                <w:noProof/>
-                <w:webHidden/>
-              </w:rPr>
-              <w:fldChar w:fldCharType="separate"/>
-            </w:r>
-            <w:r>
-              <w:rPr>
-                <w:noProof/>
-                <w:webHidden/>
-              </w:rPr>
-              <w:t>8</w:t>
             </w:r>
             <w:r>
               <w:rPr>
@@ -1062,21 +1089,35 @@
           <w:pPr>
             <w:pStyle w:val="Verzeichnis2"/>
             <w:tabs>
+              <w:tab w:val="left" w:pos="880"/>
               <w:tab w:val="right" w:leader="dot" w:pos="9062"/>
             </w:tabs>
             <w:rPr>
               <w:noProof/>
-              <w:lang w:val="de-AT" w:eastAsia="ja-JP"/>
+              <w:lang w:eastAsia="en-GB"/>
             </w:rPr>
           </w:pPr>
-          <w:hyperlink w:anchor="_Toc424108487" w:history="1">
+          <w:hyperlink w:anchor="_Toc424115046" w:history="1">
             <w:r>
               <w:rPr>
                 <w:rStyle w:val="Hyperlink"/>
                 <w:noProof/>
-                <w:lang w:val="de-AT"/>
-              </w:rPr>
-              <w:t>Q42.HueApi</w:t>
+              </w:rPr>
+              <w:t>6.2</w:t>
+            </w:r>
+            <w:r>
+              <w:rPr>
+                <w:noProof/>
+                <w:lang w:eastAsia="en-GB"/>
+              </w:rPr>
+              <w:tab/>
+            </w:r>
+            <w:r>
+              <w:rPr>
+                <w:rStyle w:val="Hyperlink"/>
+                <w:noProof/>
+              </w:rPr>
+              <w:t>GESTURE_CIRCLE_CW Ansteuerung über REST</w:t>
             </w:r>
             <w:r>
               <w:rPr>
@@ -1097,7 +1138,7 @@
                 <w:noProof/>
                 <w:webHidden/>
               </w:rPr>
-              <w:instrText xml:space="preserve"> PAGEREF _Toc424108487 \h </w:instrText>
+              <w:instrText xml:space="preserve"> PAGEREF _Toc424115046 \h </w:instrText>
             </w:r>
             <w:r>
               <w:rPr>
@@ -1117,7 +1158,7 @@
                 <w:noProof/>
                 <w:webHidden/>
               </w:rPr>
-              <w:t>8</w:t>
+              <w:t>7</w:t>
             </w:r>
             <w:r>
               <w:rPr>
@@ -1132,21 +1173,35 @@
           <w:pPr>
             <w:pStyle w:val="Verzeichnis2"/>
             <w:tabs>
+              <w:tab w:val="left" w:pos="880"/>
               <w:tab w:val="right" w:leader="dot" w:pos="9062"/>
             </w:tabs>
             <w:rPr>
               <w:noProof/>
-              <w:lang w:val="de-AT" w:eastAsia="ja-JP"/>
+              <w:lang w:eastAsia="en-GB"/>
             </w:rPr>
           </w:pPr>
-          <w:hyperlink w:anchor="_Toc424108488" w:history="1">
+          <w:hyperlink w:anchor="_Toc424115047" w:history="1">
             <w:r>
               <w:rPr>
                 <w:rStyle w:val="Hyperlink"/>
                 <w:noProof/>
-                <w:lang w:val="de-AT"/>
-              </w:rPr>
-              <w:t>Microsoft Speech API</w:t>
+              </w:rPr>
+              <w:t>6.3</w:t>
+            </w:r>
+            <w:r>
+              <w:rPr>
+                <w:noProof/>
+                <w:lang w:eastAsia="en-GB"/>
+              </w:rPr>
+              <w:tab/>
+            </w:r>
+            <w:r>
+              <w:rPr>
+                <w:rStyle w:val="Hyperlink"/>
+                <w:noProof/>
+              </w:rPr>
+              <w:t>Q42.HueApi</w:t>
             </w:r>
             <w:r>
               <w:rPr>
@@ -1167,7 +1222,7 @@
                 <w:noProof/>
                 <w:webHidden/>
               </w:rPr>
-              <w:instrText xml:space="preserve"> PAGEREF _Toc424108488 \h </w:instrText>
+              <w:instrText xml:space="preserve"> PAGEREF _Toc424115047 \h </w:instrText>
             </w:r>
             <w:r>
               <w:rPr>
@@ -1187,7 +1242,7 @@
                 <w:noProof/>
                 <w:webHidden/>
               </w:rPr>
-              <w:t>10</w:t>
+              <w:t>8</w:t>
             </w:r>
             <w:r>
               <w:rPr>
@@ -1202,21 +1257,35 @@
           <w:pPr>
             <w:pStyle w:val="Verzeichnis2"/>
             <w:tabs>
+              <w:tab w:val="left" w:pos="880"/>
               <w:tab w:val="right" w:leader="dot" w:pos="9062"/>
             </w:tabs>
             <w:rPr>
               <w:noProof/>
-              <w:lang w:val="de-AT" w:eastAsia="ja-JP"/>
+              <w:lang w:eastAsia="en-GB"/>
             </w:rPr>
           </w:pPr>
-          <w:hyperlink w:anchor="_Toc424108489" w:history="1">
+          <w:hyperlink w:anchor="_Toc424115048" w:history="1">
             <w:r>
               <w:rPr>
                 <w:rStyle w:val="Hyperlink"/>
                 <w:noProof/>
-                <w:lang w:val="de-AT"/>
-              </w:rPr>
-              <w:t>Kinect</w:t>
+              </w:rPr>
+              <w:t>6.4</w:t>
+            </w:r>
+            <w:r>
+              <w:rPr>
+                <w:noProof/>
+                <w:lang w:eastAsia="en-GB"/>
+              </w:rPr>
+              <w:tab/>
+            </w:r>
+            <w:r>
+              <w:rPr>
+                <w:rStyle w:val="Hyperlink"/>
+                <w:noProof/>
+              </w:rPr>
+              <w:t>Microsoft Speech API</w:t>
             </w:r>
             <w:r>
               <w:rPr>
@@ -1237,7 +1306,91 @@
                 <w:noProof/>
                 <w:webHidden/>
               </w:rPr>
-              <w:instrText xml:space="preserve"> PAGEREF _Toc424108489 \h </w:instrText>
+              <w:instrText xml:space="preserve"> PAGEREF _Toc424115048 \h </w:instrText>
+            </w:r>
+            <w:r>
+              <w:rPr>
+                <w:noProof/>
+                <w:webHidden/>
+              </w:rPr>
+            </w:r>
+            <w:r>
+              <w:rPr>
+                <w:noProof/>
+                <w:webHidden/>
+              </w:rPr>
+              <w:fldChar w:fldCharType="separate"/>
+            </w:r>
+            <w:r>
+              <w:rPr>
+                <w:noProof/>
+                <w:webHidden/>
+              </w:rPr>
+              <w:t>9</w:t>
+            </w:r>
+            <w:r>
+              <w:rPr>
+                <w:noProof/>
+                <w:webHidden/>
+              </w:rPr>
+              <w:fldChar w:fldCharType="end"/>
+            </w:r>
+          </w:hyperlink>
+        </w:p>
+        <w:p>
+          <w:pPr>
+            <w:pStyle w:val="Verzeichnis2"/>
+            <w:tabs>
+              <w:tab w:val="left" w:pos="880"/>
+              <w:tab w:val="right" w:leader="dot" w:pos="9062"/>
+            </w:tabs>
+            <w:rPr>
+              <w:noProof/>
+              <w:lang w:eastAsia="en-GB"/>
+            </w:rPr>
+          </w:pPr>
+          <w:hyperlink w:anchor="_Toc424115049" w:history="1">
+            <w:r>
+              <w:rPr>
+                <w:rStyle w:val="Hyperlink"/>
+                <w:noProof/>
+              </w:rPr>
+              <w:t>6.5</w:t>
+            </w:r>
+            <w:r>
+              <w:rPr>
+                <w:noProof/>
+                <w:lang w:eastAsia="en-GB"/>
+              </w:rPr>
+              <w:tab/>
+            </w:r>
+            <w:r>
+              <w:rPr>
+                <w:rStyle w:val="Hyperlink"/>
+                <w:noProof/>
+              </w:rPr>
+              <w:t>Kinect</w:t>
+            </w:r>
+            <w:r>
+              <w:rPr>
+                <w:noProof/>
+                <w:webHidden/>
+              </w:rPr>
+              <w:tab/>
+            </w:r>
+            <w:r>
+              <w:rPr>
+                <w:noProof/>
+                <w:webHidden/>
+              </w:rPr>
+              <w:fldChar w:fldCharType="begin"/>
+            </w:r>
+            <w:r>
+              <w:rPr>
+                <w:noProof/>
+                <w:webHidden/>
+              </w:rPr>
+              <w:instrText xml:space="preserve"> PAGEREF _Toc424115049 \h </w:instrText>
             </w:r>
             <w:r>
               <w:rPr>
@@ -1272,19 +1425,33 @@
           <w:pPr>
             <w:pStyle w:val="Verzeichnis1"/>
             <w:tabs>
+              <w:tab w:val="left" w:pos="440"/>
               <w:tab w:val="right" w:leader="dot" w:pos="9062"/>
             </w:tabs>
             <w:rPr>
               <w:noProof/>
-              <w:lang w:val="de-AT" w:eastAsia="ja-JP"/>
+              <w:lang w:eastAsia="en-GB"/>
             </w:rPr>
           </w:pPr>
-          <w:hyperlink w:anchor="_Toc424108490" w:history="1">
+          <w:hyperlink w:anchor="_Toc424115050" w:history="1">
             <w:r>
               <w:rPr>
                 <w:rStyle w:val="Hyperlink"/>
                 <w:noProof/>
-                <w:lang w:val="de-AT"/>
+              </w:rPr>
+              <w:t>7.</w:t>
+            </w:r>
+            <w:r>
+              <w:rPr>
+                <w:noProof/>
+                <w:lang w:eastAsia="en-GB"/>
+              </w:rPr>
+              <w:tab/>
+            </w:r>
+            <w:r>
+              <w:rPr>
+                <w:rStyle w:val="Hyperlink"/>
+                <w:noProof/>
               </w:rPr>
               <w:t>Technische Herausforderungen und Erkenntnisse</w:t>
             </w:r>
@@ -1307,7 +1474,7 @@
                 <w:noProof/>
                 <w:webHidden/>
               </w:rPr>
-              <w:instrText xml:space="preserve"> PAGEREF _Toc424108490 \h </w:instrText>
+              <w:instrText xml:space="preserve"> PAGEREF _Toc424115050 \h </w:instrText>
             </w:r>
             <w:r>
               <w:rPr>
@@ -1327,7 +1494,7 @@
                 <w:noProof/>
                 <w:webHidden/>
               </w:rPr>
-              <w:t>12</w:t>
+              <w:t>11</w:t>
             </w:r>
             <w:r>
               <w:rPr>
@@ -1379,25 +1546,13 @@
     <w:p>
       <w:pPr>
         <w:pStyle w:val="berschrift1"/>
-        <w:rPr>
-          <w:lang w:val="de-AT"/>
-        </w:rPr>
-      </w:pPr>
-      <w:bookmarkStart w:id="1" w:name="_Toc424108479"/>
-      <w:r>
-        <w:rPr>
-          <w:lang w:val="de-AT"/>
-        </w:rPr>
+      </w:pPr>
+      <w:bookmarkStart w:id="1" w:name="_Toc424115039"/>
+      <w:r>
         <w:lastRenderedPageBreak/>
         <w:t>Aufgabenstellung</w:t>
       </w:r>
       <w:bookmarkEnd w:id="1"/>
-      <w:r>
-        <w:rPr>
-          <w:lang w:val="de-AT"/>
-        </w:rPr>
-        <w:t xml:space="preserve"> </w:t>
-      </w:r>
     </w:p>
     <w:p>
       <w:pPr>
@@ -1590,27 +1745,15 @@
     <w:p>
       <w:pPr>
         <w:pStyle w:val="berschrift1"/>
-        <w:rPr>
-          <w:lang w:val="de-AT"/>
-        </w:rPr>
-      </w:pPr>
-      <w:bookmarkStart w:id="2" w:name="_Toc424108480"/>
-      <w:r>
-        <w:rPr>
-          <w:lang w:val="de-AT"/>
-        </w:rPr>
+      </w:pPr>
+      <w:bookmarkStart w:id="2" w:name="_Toc424115040"/>
+      <w:r>
         <w:t>Verwendete</w:t>
       </w:r>
       <w:r>
-        <w:rPr>
-          <w:lang w:val="de-AT"/>
-        </w:rPr>
         <w:t xml:space="preserve"> </w:t>
       </w:r>
       <w:r>
-        <w:rPr>
-          <w:lang w:val="de-AT"/>
-        </w:rPr>
         <w:t>Hardware</w:t>
       </w:r>
       <w:bookmarkEnd w:id="2"/>
@@ -1831,15 +1974,9 @@
     <w:p>
       <w:pPr>
         <w:pStyle w:val="berschrift1"/>
-        <w:rPr>
-          <w:lang w:val="de-AT"/>
-        </w:rPr>
-      </w:pPr>
-      <w:bookmarkStart w:id="3" w:name="_Toc424108481"/>
-      <w:r>
-        <w:rPr>
-          <w:lang w:val="de-AT"/>
-        </w:rPr>
+      </w:pPr>
+      <w:bookmarkStart w:id="3" w:name="_Toc424115041"/>
+      <w:r>
         <w:t>Verwendete Technologien und Frameworks</w:t>
       </w:r>
       <w:bookmarkEnd w:id="3"/>
@@ -2287,15 +2424,9 @@
     <w:p>
       <w:pPr>
         <w:pStyle w:val="berschrift1"/>
-        <w:rPr>
-          <w:lang w:val="de-AT"/>
-        </w:rPr>
-      </w:pPr>
-      <w:bookmarkStart w:id="4" w:name="_Toc424108482"/>
-      <w:r>
-        <w:rPr>
-          <w:lang w:val="de-AT"/>
-        </w:rPr>
+      </w:pPr>
+      <w:bookmarkStart w:id="4" w:name="_Toc424115042"/>
+      <w:r>
         <w:lastRenderedPageBreak/>
         <w:t>Benutzeroberfläche</w:t>
       </w:r>
@@ -2340,7 +2471,7 @@
           <w:lang w:eastAsia="en-GB"/>
         </w:rPr>
         <w:drawing>
-          <wp:inline distT="0" distB="0" distL="0" distR="0" wp14:anchorId="5D79F435" wp14:editId="2A9A7BD5">
+          <wp:inline distT="0" distB="0" distL="0" distR="0" wp14:anchorId="6B47E77B" wp14:editId="4088516B">
             <wp:extent cx="5760720" cy="4376420"/>
             <wp:effectExtent l="0" t="0" r="0" b="5080"/>
             <wp:docPr id="3" name="Grafik 3"/>
@@ -2462,15 +2593,9 @@
     <w:p>
       <w:pPr>
         <w:pStyle w:val="berschrift1"/>
-        <w:rPr>
-          <w:lang w:val="de-AT"/>
-        </w:rPr>
-      </w:pPr>
-      <w:bookmarkStart w:id="5" w:name="_Toc424108483"/>
-      <w:r>
-        <w:rPr>
-          <w:lang w:val="de-AT"/>
-        </w:rPr>
+      </w:pPr>
+      <w:bookmarkStart w:id="5" w:name="_Toc424115043"/>
+      <w:r>
         <w:lastRenderedPageBreak/>
         <w:t>Verfügbare Befehle</w:t>
       </w:r>
@@ -2501,7 +2626,7 @@
           <w:lang w:eastAsia="en-GB"/>
         </w:rPr>
         <w:drawing>
-          <wp:inline distT="0" distB="0" distL="0" distR="0" wp14:anchorId="1EC290A9" wp14:editId="5AC6FA39">
+          <wp:inline distT="0" distB="0" distL="0" distR="0" wp14:anchorId="2EBD97D1" wp14:editId="3A760052">
             <wp:extent cx="2257425" cy="1066800"/>
             <wp:effectExtent l="0" t="0" r="9525" b="0"/>
             <wp:docPr id="4" name="Grafik 4"/>
@@ -2556,7 +2681,7 @@
           <w:lang w:eastAsia="en-GB"/>
         </w:rPr>
         <w:drawing>
-          <wp:inline distT="0" distB="0" distL="0" distR="0" wp14:anchorId="1971BEF9" wp14:editId="20E8AA66">
+          <wp:inline distT="0" distB="0" distL="0" distR="0" wp14:anchorId="5BF729FF" wp14:editId="3412FE2B">
             <wp:extent cx="923925" cy="990600"/>
             <wp:effectExtent l="0" t="0" r="9525" b="0"/>
             <wp:docPr id="5" name="Grafik 5"/>
@@ -2604,7 +2729,7 @@
           <w:lang w:eastAsia="en-GB"/>
         </w:rPr>
         <w:drawing>
-          <wp:inline distT="0" distB="0" distL="0" distR="0" wp14:anchorId="5F5B7937" wp14:editId="4260BAB6">
+          <wp:inline distT="0" distB="0" distL="0" distR="0" wp14:anchorId="57AD8BFD" wp14:editId="37E056FB">
             <wp:extent cx="895350" cy="923925"/>
             <wp:effectExtent l="0" t="0" r="0" b="9525"/>
             <wp:docPr id="6" name="Grafik 6"/>
@@ -3144,33 +3269,18 @@
     <w:p>
       <w:pPr>
         <w:pStyle w:val="berschrift1"/>
-        <w:rPr>
-          <w:lang w:val="de-AT"/>
-        </w:rPr>
-      </w:pPr>
-      <w:bookmarkStart w:id="6" w:name="_Toc424108484"/>
-      <w:r>
-        <w:rPr>
-          <w:lang w:val="de-AT"/>
-        </w:rPr>
+      </w:pPr>
+      <w:bookmarkStart w:id="6" w:name="_Toc424115044"/>
+      <w:r>
         <w:t>Umset</w:t>
       </w:r>
       <w:r>
-        <w:rPr>
-          <w:lang w:val="de-AT"/>
-        </w:rPr>
         <w:t>z</w:t>
       </w:r>
       <w:r>
-        <w:rPr>
-          <w:lang w:val="de-AT"/>
-        </w:rPr>
         <w:t xml:space="preserve">ung und </w:t>
       </w:r>
       <w:r>
-        <w:rPr>
-          <w:lang w:val="de-AT"/>
-        </w:rPr>
         <w:t>Ergebnisse</w:t>
       </w:r>
       <w:bookmarkEnd w:id="6"/>
@@ -3178,22 +3288,13 @@
     <w:p>
       <w:pPr>
         <w:pStyle w:val="berschrift2"/>
-        <w:rPr>
-          <w:lang w:val="de-AT"/>
-        </w:rPr>
-      </w:pPr>
-      <w:bookmarkStart w:id="7" w:name="_Toc424108485"/>
-      <w:r>
-        <w:rPr>
-          <w:lang w:val="de-AT"/>
-        </w:rPr>
+      </w:pPr>
+      <w:bookmarkStart w:id="7" w:name="_Toc424115045"/>
+      <w:r>
         <w:t xml:space="preserve">Philips </w:t>
       </w:r>
       <w:proofErr w:type="spellStart"/>
       <w:r>
-        <w:rPr>
-          <w:lang w:val="de-AT"/>
-        </w:rPr>
         <w:t>Hue</w:t>
       </w:r>
       <w:bookmarkEnd w:id="7"/>
@@ -3211,7 +3312,7 @@
           <w:lang w:eastAsia="en-GB"/>
         </w:rPr>
         <w:drawing>
-          <wp:inline distT="0" distB="0" distL="0" distR="0">
+          <wp:inline distT="0" distB="0" distL="0" distR="0" wp14:anchorId="5083F972" wp14:editId="72056659">
             <wp:extent cx="5753100" cy="2857500"/>
             <wp:effectExtent l="19050" t="19050" r="19050" b="19050"/>
             <wp:docPr id="2" name="Grafik 2"/>
@@ -3356,14 +3457,8 @@
         <w:rPr>
           <w:lang w:val="de-AT"/>
         </w:rPr>
-        <w:t xml:space="preserve">Bridge: Die Bridge ist dafür verantwortlich, dass die Lampen miteinander und über LAN kommunizieren können. Die Bridge wird von der API direkt angesprochen und muss sich im selben </w:t>
-      </w:r>
-      <w:r>
-        <w:rPr>
-          <w:lang w:val="de-AT"/>
-        </w:rPr>
         <w:lastRenderedPageBreak/>
-        <w:t>Netz befinden wie die App bzw. das Kontrollprogramm.</w:t>
+        <w:t>Bridge: Die Bridge ist dafür verantwortlich, dass die Lampen miteinander und über LAN kommunizieren können. Die Bridge wird von der API direkt angesprochen und muss sich im selben Netz befinden wie die App bzw. das Kontrollprogramm.</w:t>
       </w:r>
       <w:r>
         <w:rPr>
@@ -3441,23 +3536,14 @@
     </w:p>
     <w:p>
       <w:pPr>
-        <w:pStyle w:val="berschrift3"/>
-        <w:rPr>
-          <w:lang w:val="de-AT"/>
-        </w:rPr>
-      </w:pPr>
-      <w:bookmarkStart w:id="8" w:name="_Toc424108486"/>
-      <w:r>
-        <w:rPr>
-          <w:lang w:val="de-AT"/>
-        </w:rPr>
+        <w:pStyle w:val="berschrift2"/>
+      </w:pPr>
+      <w:bookmarkStart w:id="8" w:name="_Toc424115046"/>
+      <w:r>
         <w:t xml:space="preserve">GESTURE_CIRCLE_CW </w:t>
       </w:r>
       <w:r>
-        <w:rPr>
-          <w:lang w:val="de-AT"/>
-        </w:rPr>
-        <w:t>Ansteuerung über REST:</w:t>
+        <w:t>Ansteuerung über REST</w:t>
       </w:r>
       <w:bookmarkEnd w:id="8"/>
     </w:p>
@@ -3473,7 +3559,7 @@
           <w:lang w:eastAsia="en-GB"/>
         </w:rPr>
         <w:drawing>
-          <wp:anchor distT="0" distB="0" distL="114300" distR="114300" simplePos="0" relativeHeight="251658240" behindDoc="1" locked="0" layoutInCell="1" allowOverlap="1" wp14:anchorId="69588A4B" wp14:editId="04BE4946">
+          <wp:anchor distT="0" distB="0" distL="114300" distR="114300" simplePos="0" relativeHeight="251658240" behindDoc="1" locked="0" layoutInCell="1" allowOverlap="1" wp14:anchorId="471A780B" wp14:editId="5D7C16C9">
             <wp:simplePos x="0" y="0"/>
             <wp:positionH relativeFrom="column">
               <wp:posOffset>2513965</wp:posOffset>
@@ -4018,15 +4104,9 @@
     <w:p>
       <w:pPr>
         <w:pStyle w:val="berschrift2"/>
-        <w:rPr>
-          <w:lang w:val="de-AT"/>
-        </w:rPr>
-      </w:pPr>
-      <w:bookmarkStart w:id="9" w:name="_Toc424108487"/>
-      <w:r>
-        <w:rPr>
-          <w:lang w:val="de-AT"/>
-        </w:rPr>
+      </w:pPr>
+      <w:bookmarkStart w:id="9" w:name="_Toc424115047"/>
+      <w:r>
         <w:lastRenderedPageBreak/>
         <w:t>Q42.HueApi</w:t>
       </w:r>
@@ -6829,6 +6909,15 @@
           <w:lang w:val="en-US" w:eastAsia="ja-JP"/>
         </w:rPr>
         <w:br/>
+      </w:r>
+      <w:r>
+        <w:rPr>
+          <w:rFonts w:ascii="Courier New" w:eastAsia="Times New Roman" w:hAnsi="Courier New" w:cs="Courier New"/>
+          <w:sz w:val="20"/>
+          <w:szCs w:val="20"/>
+          <w:lang w:val="en-US" w:eastAsia="ja-JP"/>
+        </w:rPr>
+        <w:lastRenderedPageBreak/>
         <w:t>    </w:t>
       </w:r>
       <w:proofErr w:type="spellStart"/>
@@ -6917,15 +7006,6 @@
           <w:lang w:val="en-US" w:eastAsia="ja-JP"/>
         </w:rPr>
         <w:br/>
-      </w:r>
-      <w:r>
-        <w:rPr>
-          <w:rFonts w:ascii="Courier New" w:eastAsia="Times New Roman" w:hAnsi="Courier New" w:cs="Courier New"/>
-          <w:sz w:val="20"/>
-          <w:szCs w:val="20"/>
-          <w:lang w:val="en-US" w:eastAsia="ja-JP"/>
-        </w:rPr>
-        <w:lastRenderedPageBreak/>
         <w:t>  </w:t>
       </w:r>
       <w:r>
@@ -7680,15 +7760,9 @@
     <w:p>
       <w:pPr>
         <w:pStyle w:val="berschrift2"/>
-        <w:rPr>
-          <w:lang w:val="de-AT"/>
-        </w:rPr>
-      </w:pPr>
-      <w:bookmarkStart w:id="10" w:name="_Toc424108488"/>
-      <w:r>
-        <w:rPr>
-          <w:lang w:val="de-AT"/>
-        </w:rPr>
+      </w:pPr>
+      <w:bookmarkStart w:id="10" w:name="_Toc424115048"/>
+      <w:r>
         <w:t>Microsoft Speech API</w:t>
       </w:r>
       <w:bookmarkEnd w:id="10"/>
@@ -9186,6 +9260,7 @@
           <w:szCs w:val="20"/>
           <w:lang w:val="en-US" w:eastAsia="ja-JP"/>
         </w:rPr>
+        <w:lastRenderedPageBreak/>
         <w:t>...</w:t>
       </w:r>
     </w:p>
@@ -9232,7 +9307,6 @@
           <w:szCs w:val="20"/>
           <w:lang w:val="en-US" w:eastAsia="ja-JP"/>
         </w:rPr>
-        <w:lastRenderedPageBreak/>
         <w:t xml:space="preserve">  </w:t>
       </w:r>
       <w:proofErr w:type="gramStart"/>
@@ -9698,15 +9772,9 @@
     <w:p>
       <w:pPr>
         <w:pStyle w:val="berschrift2"/>
-        <w:rPr>
-          <w:lang w:val="de-AT"/>
-        </w:rPr>
-      </w:pPr>
-      <w:bookmarkStart w:id="11" w:name="_Toc424108489"/>
-      <w:r>
-        <w:rPr>
-          <w:lang w:val="de-AT"/>
-        </w:rPr>
+      </w:pPr>
+      <w:bookmarkStart w:id="11" w:name="_Toc424115049"/>
+      <w:r>
         <w:t>Kinect</w:t>
       </w:r>
       <w:bookmarkEnd w:id="11"/>
@@ -11097,6 +11165,12 @@
           <w:lang w:val="en-US"/>
         </w:rPr>
         <w:br/>
+      </w:r>
+      <w:r>
+        <w:rPr>
+          <w:lang w:val="en-US"/>
+        </w:rPr>
+        <w:lastRenderedPageBreak/>
         <w:t>          </w:t>
       </w:r>
       <w:proofErr w:type="spellStart"/>
@@ -11132,12 +11206,6 @@
           <w:lang w:val="en-US"/>
         </w:rPr>
         <w:br/>
-      </w:r>
-      <w:r>
-        <w:rPr>
-          <w:lang w:val="en-US"/>
-        </w:rPr>
-        <w:lastRenderedPageBreak/>
         <w:t>          </w:t>
       </w:r>
       <w:r>
@@ -11859,15 +11927,9 @@
     <w:p>
       <w:pPr>
         <w:pStyle w:val="berschrift1"/>
-        <w:rPr>
-          <w:lang w:val="de-AT"/>
-        </w:rPr>
-      </w:pPr>
-      <w:bookmarkStart w:id="12" w:name="_Toc424108490"/>
-      <w:r>
-        <w:rPr>
-          <w:lang w:val="de-AT"/>
-        </w:rPr>
+      </w:pPr>
+      <w:bookmarkStart w:id="12" w:name="_Toc424115050"/>
+      <w:r>
         <w:t>Technische Herausforderungen und Erkenntnisse</w:t>
       </w:r>
       <w:bookmarkEnd w:id="12"/>
@@ -12153,7 +12215,7 @@
                 <w:szCs w:val="18"/>
                 <w:lang w:val="de-AT"/>
               </w:rPr>
-              <w:t>2</w:t>
+              <w:t>3</w:t>
             </w:r>
             <w:r>
               <w:rPr>
@@ -13488,6 +13550,129 @@
       </w:rPr>
     </w:lvl>
   </w:abstractNum>
+  <w:abstractNum w:abstractNumId="10">
+    <w:nsid w:val="7F1B13DC"/>
+    <w:multiLevelType w:val="multilevel"/>
+    <w:tmpl w:val="002E63CE"/>
+    <w:lvl w:ilvl="0">
+      <w:start w:val="1"/>
+      <w:numFmt w:val="decimal"/>
+      <w:pStyle w:val="berschrift1"/>
+      <w:lvlText w:val="%1."/>
+      <w:lvlJc w:val="left"/>
+      <w:pPr>
+        <w:ind w:left="720" w:hanging="360"/>
+      </w:pPr>
+      <w:rPr>
+        <w:rFonts w:hint="default"/>
+      </w:rPr>
+    </w:lvl>
+    <w:lvl w:ilvl="1">
+      <w:start w:val="1"/>
+      <w:numFmt w:val="decimal"/>
+      <w:pStyle w:val="berschrift2"/>
+      <w:isLgl/>
+      <w:lvlText w:val="%1.%2"/>
+      <w:lvlJc w:val="left"/>
+      <w:pPr>
+        <w:ind w:left="750" w:hanging="390"/>
+      </w:pPr>
+      <w:rPr>
+        <w:rFonts w:hint="default"/>
+      </w:rPr>
+    </w:lvl>
+    <w:lvl w:ilvl="2">
+      <w:start w:val="1"/>
+      <w:numFmt w:val="decimal"/>
+      <w:isLgl/>
+      <w:lvlText w:val="%1.%2.%3"/>
+      <w:lvlJc w:val="left"/>
+      <w:pPr>
+        <w:ind w:left="1080" w:hanging="720"/>
+      </w:pPr>
+      <w:rPr>
+        <w:rFonts w:hint="default"/>
+      </w:rPr>
+    </w:lvl>
+    <w:lvl w:ilvl="3">
+      <w:start w:val="1"/>
+      <w:numFmt w:val="decimal"/>
+      <w:isLgl/>
+      <w:lvlText w:val="%1.%2.%3.%4"/>
+      <w:lvlJc w:val="left"/>
+      <w:pPr>
+        <w:ind w:left="1080" w:hanging="720"/>
+      </w:pPr>
+      <w:rPr>
+        <w:rFonts w:hint="default"/>
+      </w:rPr>
+    </w:lvl>
+    <w:lvl w:ilvl="4">
+      <w:start w:val="1"/>
+      <w:numFmt w:val="decimal"/>
+      <w:isLgl/>
+      <w:lvlText w:val="%1.%2.%3.%4.%5"/>
+      <w:lvlJc w:val="left"/>
+      <w:pPr>
+        <w:ind w:left="1440" w:hanging="1080"/>
+      </w:pPr>
+      <w:rPr>
+        <w:rFonts w:hint="default"/>
+      </w:rPr>
+    </w:lvl>
+    <w:lvl w:ilvl="5">
+      <w:start w:val="1"/>
+      <w:numFmt w:val="decimal"/>
+      <w:isLgl/>
+      <w:lvlText w:val="%1.%2.%3.%4.%5.%6"/>
+      <w:lvlJc w:val="left"/>
+      <w:pPr>
+        <w:ind w:left="1440" w:hanging="1080"/>
+      </w:pPr>
+      <w:rPr>
+        <w:rFonts w:hint="default"/>
+      </w:rPr>
+    </w:lvl>
+    <w:lvl w:ilvl="6">
+      <w:start w:val="1"/>
+      <w:numFmt w:val="decimal"/>
+      <w:isLgl/>
+      <w:lvlText w:val="%1.%2.%3.%4.%5.%6.%7"/>
+      <w:lvlJc w:val="left"/>
+      <w:pPr>
+        <w:ind w:left="1800" w:hanging="1440"/>
+      </w:pPr>
+      <w:rPr>
+        <w:rFonts w:hint="default"/>
+      </w:rPr>
+    </w:lvl>
+    <w:lvl w:ilvl="7">
+      <w:start w:val="1"/>
+      <w:numFmt w:val="decimal"/>
+      <w:isLgl/>
+      <w:lvlText w:val="%1.%2.%3.%4.%5.%6.%7.%8"/>
+      <w:lvlJc w:val="left"/>
+      <w:pPr>
+        <w:ind w:left="1800" w:hanging="1440"/>
+      </w:pPr>
+      <w:rPr>
+        <w:rFonts w:hint="default"/>
+      </w:rPr>
+    </w:lvl>
+    <w:lvl w:ilvl="8">
+      <w:start w:val="1"/>
+      <w:numFmt w:val="decimal"/>
+      <w:isLgl/>
+      <w:lvlText w:val="%1.%2.%3.%4.%5.%6.%7.%8.%9"/>
+      <w:lvlJc w:val="left"/>
+      <w:pPr>
+        <w:ind w:left="1800" w:hanging="1440"/>
+      </w:pPr>
+      <w:rPr>
+        <w:rFonts w:hint="default"/>
+      </w:rPr>
+    </w:lvl>
+  </w:abstractNum>
   <w:num w:numId="1">
     <w:abstractNumId w:val="1"/>
   </w:num>
@@ -13517,6 +13702,12 @@
   </w:num>
   <w:num w:numId="10">
     <w:abstractNumId w:val="6"/>
+  </w:num>
+  <w:num w:numId="11">
+    <w:abstractNumId w:val="10"/>
+  </w:num>
+  <w:num w:numId="12">
+    <w:abstractNumId w:val="10"/>
   </w:num>
 </w:numbering>
 </file>
@@ -13689,20 +13880,25 @@
     <w:link w:val="berschrift1Zchn"/>
     <w:uiPriority w:val="9"/>
     <w:qFormat/>
-    <w:rsid w:val="00296BEE"/>
+    <w:rsid w:val="005A4FEF"/>
     <w:pPr>
       <w:keepNext/>
       <w:keepLines/>
-      <w:spacing w:before="480" w:after="0"/>
+      <w:numPr>
+        <w:numId w:val="11"/>
+      </w:numPr>
+      <w:spacing w:before="480" w:after="120"/>
+      <w:ind w:left="567" w:hanging="567"/>
       <w:outlineLvl w:val="0"/>
     </w:pPr>
     <w:rPr>
-      <w:rFonts w:asciiTheme="majorHAnsi" w:eastAsiaTheme="majorEastAsia" w:hAnsiTheme="majorHAnsi" w:cstheme="majorBidi"/>
+      <w:rFonts w:eastAsiaTheme="majorEastAsia" w:cstheme="majorBidi"/>
       <w:b/>
       <w:bCs/>
       <w:color w:val="365F91" w:themeColor="accent1" w:themeShade="BF"/>
       <w:sz w:val="28"/>
       <w:szCs w:val="28"/>
+      <w:lang w:val="de-AT"/>
     </w:rPr>
   </w:style>
   <w:style w:type="paragraph" w:styleId="berschrift2">
@@ -13713,20 +13909,26 @@
     <w:uiPriority w:val="9"/>
     <w:unhideWhenUsed/>
     <w:qFormat/>
-    <w:rsid w:val="00296BEE"/>
+    <w:rsid w:val="005A4FEF"/>
     <w:pPr>
       <w:keepNext/>
       <w:keepLines/>
+      <w:numPr>
+        <w:ilvl w:val="1"/>
+        <w:numId w:val="11"/>
+      </w:numPr>
       <w:spacing w:before="200" w:after="0"/>
+      <w:ind w:left="567" w:hanging="567"/>
       <w:outlineLvl w:val="1"/>
     </w:pPr>
     <w:rPr>
-      <w:rFonts w:asciiTheme="majorHAnsi" w:eastAsiaTheme="majorEastAsia" w:hAnsiTheme="majorHAnsi" w:cstheme="majorBidi"/>
+      <w:rFonts w:eastAsiaTheme="majorEastAsia" w:cstheme="majorBidi"/>
       <w:b/>
       <w:bCs/>
       <w:color w:val="4F81BD" w:themeColor="accent1"/>
       <w:sz w:val="26"/>
       <w:szCs w:val="26"/>
+      <w:lang w:val="de-AT"/>
     </w:rPr>
   </w:style>
   <w:style w:type="paragraph" w:styleId="berschrift3">
@@ -13894,7 +14096,6 @@
   <w:style w:type="character" w:default="1" w:styleId="Absatz-Standardschriftart">
     <w:name w:val="Default Paragraph Font"/>
     <w:uiPriority w:val="1"/>
-    <w:semiHidden/>
     <w:unhideWhenUsed/>
   </w:style>
   <w:style w:type="table" w:default="1" w:styleId="NormaleTabelle">
@@ -13934,14 +14135,15 @@
     <w:basedOn w:val="Absatz-Standardschriftart"/>
     <w:link w:val="berschrift1"/>
     <w:uiPriority w:val="9"/>
-    <w:rsid w:val="00296BEE"/>
+    <w:rsid w:val="005A4FEF"/>
     <w:rPr>
-      <w:rFonts w:asciiTheme="majorHAnsi" w:eastAsiaTheme="majorEastAsia" w:hAnsiTheme="majorHAnsi" w:cstheme="majorBidi"/>
+      <w:rFonts w:eastAsiaTheme="majorEastAsia" w:cstheme="majorBidi"/>
       <w:b/>
       <w:bCs/>
       <w:color w:val="365F91" w:themeColor="accent1" w:themeShade="BF"/>
       <w:sz w:val="28"/>
       <w:szCs w:val="28"/>
+      <w:lang w:val="de-AT"/>
     </w:rPr>
   </w:style>
   <w:style w:type="paragraph" w:styleId="Kopfzeile">
@@ -14080,14 +14282,15 @@
     <w:basedOn w:val="Absatz-Standardschriftart"/>
     <w:link w:val="berschrift2"/>
     <w:uiPriority w:val="9"/>
-    <w:rsid w:val="00296BEE"/>
+    <w:rsid w:val="005A4FEF"/>
     <w:rPr>
-      <w:rFonts w:asciiTheme="majorHAnsi" w:eastAsiaTheme="majorEastAsia" w:hAnsiTheme="majorHAnsi" w:cstheme="majorBidi"/>
+      <w:rFonts w:eastAsiaTheme="majorEastAsia" w:cstheme="majorBidi"/>
       <w:b/>
       <w:bCs/>
       <w:color w:val="4F81BD" w:themeColor="accent1"/>
       <w:sz w:val="26"/>
       <w:szCs w:val="26"/>
+      <w:lang w:val="de-AT"/>
     </w:rPr>
   </w:style>
   <w:style w:type="character" w:customStyle="1" w:styleId="berschrift3Zchn">
@@ -14919,20 +15122,25 @@
     <w:link w:val="berschrift1Zchn"/>
     <w:uiPriority w:val="9"/>
     <w:qFormat/>
-    <w:rsid w:val="00296BEE"/>
+    <w:rsid w:val="005A4FEF"/>
     <w:pPr>
       <w:keepNext/>
       <w:keepLines/>
-      <w:spacing w:before="480" w:after="0"/>
+      <w:numPr>
+        <w:numId w:val="11"/>
+      </w:numPr>
+      <w:spacing w:before="480" w:after="120"/>
+      <w:ind w:left="567" w:hanging="567"/>
       <w:outlineLvl w:val="0"/>
     </w:pPr>
     <w:rPr>
-      <w:rFonts w:asciiTheme="majorHAnsi" w:eastAsiaTheme="majorEastAsia" w:hAnsiTheme="majorHAnsi" w:cstheme="majorBidi"/>
+      <w:rFonts w:eastAsiaTheme="majorEastAsia" w:cstheme="majorBidi"/>
       <w:b/>
       <w:bCs/>
       <w:color w:val="365F91" w:themeColor="accent1" w:themeShade="BF"/>
       <w:sz w:val="28"/>
       <w:szCs w:val="28"/>
+      <w:lang w:val="de-AT"/>
     </w:rPr>
   </w:style>
   <w:style w:type="paragraph" w:styleId="berschrift2">
@@ -14943,20 +15151,26 @@
     <w:uiPriority w:val="9"/>
     <w:unhideWhenUsed/>
     <w:qFormat/>
-    <w:rsid w:val="00296BEE"/>
+    <w:rsid w:val="005A4FEF"/>
     <w:pPr>
       <w:keepNext/>
       <w:keepLines/>
+      <w:numPr>
+        <w:ilvl w:val="1"/>
+        <w:numId w:val="11"/>
+      </w:numPr>
       <w:spacing w:before="200" w:after="0"/>
+      <w:ind w:left="567" w:hanging="567"/>
       <w:outlineLvl w:val="1"/>
     </w:pPr>
     <w:rPr>
-      <w:rFonts w:asciiTheme="majorHAnsi" w:eastAsiaTheme="majorEastAsia" w:hAnsiTheme="majorHAnsi" w:cstheme="majorBidi"/>
+      <w:rFonts w:eastAsiaTheme="majorEastAsia" w:cstheme="majorBidi"/>
       <w:b/>
       <w:bCs/>
       <w:color w:val="4F81BD" w:themeColor="accent1"/>
       <w:sz w:val="26"/>
       <w:szCs w:val="26"/>
+      <w:lang w:val="de-AT"/>
     </w:rPr>
   </w:style>
   <w:style w:type="paragraph" w:styleId="berschrift3">
@@ -15124,7 +15338,6 @@
   <w:style w:type="character" w:default="1" w:styleId="Absatz-Standardschriftart">
     <w:name w:val="Default Paragraph Font"/>
     <w:uiPriority w:val="1"/>
-    <w:semiHidden/>
     <w:unhideWhenUsed/>
   </w:style>
   <w:style w:type="table" w:default="1" w:styleId="NormaleTabelle">
@@ -15164,14 +15377,15 @@
     <w:basedOn w:val="Absatz-Standardschriftart"/>
     <w:link w:val="berschrift1"/>
     <w:uiPriority w:val="9"/>
-    <w:rsid w:val="00296BEE"/>
+    <w:rsid w:val="005A4FEF"/>
     <w:rPr>
-      <w:rFonts w:asciiTheme="majorHAnsi" w:eastAsiaTheme="majorEastAsia" w:hAnsiTheme="majorHAnsi" w:cstheme="majorBidi"/>
+      <w:rFonts w:eastAsiaTheme="majorEastAsia" w:cstheme="majorBidi"/>
       <w:b/>
       <w:bCs/>
       <w:color w:val="365F91" w:themeColor="accent1" w:themeShade="BF"/>
       <w:sz w:val="28"/>
       <w:szCs w:val="28"/>
+      <w:lang w:val="de-AT"/>
     </w:rPr>
   </w:style>
   <w:style w:type="paragraph" w:styleId="Kopfzeile">
@@ -15310,14 +15524,15 @@
     <w:basedOn w:val="Absatz-Standardschriftart"/>
     <w:link w:val="berschrift2"/>
     <w:uiPriority w:val="9"/>
-    <w:rsid w:val="00296BEE"/>
+    <w:rsid w:val="005A4FEF"/>
     <w:rPr>
-      <w:rFonts w:asciiTheme="majorHAnsi" w:eastAsiaTheme="majorEastAsia" w:hAnsiTheme="majorHAnsi" w:cstheme="majorBidi"/>
+      <w:rFonts w:eastAsiaTheme="majorEastAsia" w:cstheme="majorBidi"/>
       <w:b/>
       <w:bCs/>
       <w:color w:val="4F81BD" w:themeColor="accent1"/>
       <w:sz w:val="26"/>
       <w:szCs w:val="26"/>
+      <w:lang w:val="de-AT"/>
     </w:rPr>
   </w:style>
   <w:style w:type="character" w:customStyle="1" w:styleId="berschrift3Zchn">
@@ -16271,7 +16486,7 @@
 </file>
 
 <file path=customXml/itemProps1.xml><?xml version="1.0" encoding="utf-8"?>
-<ds:datastoreItem xmlns:ds="http://schemas.openxmlformats.org/officeDocument/2006/customXml" ds:itemID="{884DB7EB-F7DB-408D-A7CB-26BE3186D875}">
+<ds:datastoreItem xmlns:ds="http://schemas.openxmlformats.org/officeDocument/2006/customXml" ds:itemID="{6E412ADD-6E6E-4F5C-8330-FC852823A47D}">
   <ds:schemaRefs>
     <ds:schemaRef ds:uri="http://schemas.openxmlformats.org/officeDocument/2006/bibliography"/>
   </ds:schemaRefs>

</xml_diff>

<commit_message>
Removed temp version of project documentation (v3) and updated project documentation.
</commit_message>
<xml_diff>
--- a/doc/MUS2_GestureSpeechHue_Grebe_Winkler.docx
+++ b/doc/MUS2_GestureSpeechHue_Grebe_Winkler.docx
@@ -465,7 +465,7 @@
             </w:rPr>
             <w:fldChar w:fldCharType="separate"/>
           </w:r>
-          <w:hyperlink w:anchor="_Toc424124767" w:history="1">
+          <w:hyperlink w:anchor="_Toc424128465" w:history="1">
             <w:r>
               <w:rPr>
                 <w:rStyle w:val="Hyperlink"/>
@@ -506,7 +506,7 @@
                 <w:noProof/>
                 <w:webHidden/>
               </w:rPr>
-              <w:instrText xml:space="preserve"> PAGEREF _Toc424124767 \h </w:instrText>
+              <w:instrText xml:space="preserve"> PAGEREF _Toc424128465 \h </w:instrText>
             </w:r>
             <w:r>
               <w:rPr>
@@ -549,7 +549,7 @@
               <w:lang w:eastAsia="en-GB"/>
             </w:rPr>
           </w:pPr>
-          <w:hyperlink w:anchor="_Toc424124768" w:history="1">
+          <w:hyperlink w:anchor="_Toc424128466" w:history="1">
             <w:r>
               <w:rPr>
                 <w:rStyle w:val="Hyperlink"/>
@@ -590,7 +590,7 @@
                 <w:noProof/>
                 <w:webHidden/>
               </w:rPr>
-              <w:instrText xml:space="preserve"> PAGEREF _Toc424124768 \h </w:instrText>
+              <w:instrText xml:space="preserve"> PAGEREF _Toc424128466 \h </w:instrText>
             </w:r>
             <w:r>
               <w:rPr>
@@ -633,7 +633,7 @@
               <w:lang w:eastAsia="en-GB"/>
             </w:rPr>
           </w:pPr>
-          <w:hyperlink w:anchor="_Toc424124769" w:history="1">
+          <w:hyperlink w:anchor="_Toc424128467" w:history="1">
             <w:r>
               <w:rPr>
                 <w:rStyle w:val="Hyperlink"/>
@@ -674,7 +674,7 @@
                 <w:noProof/>
                 <w:webHidden/>
               </w:rPr>
-              <w:instrText xml:space="preserve"> PAGEREF _Toc424124769 \h </w:instrText>
+              <w:instrText xml:space="preserve"> PAGEREF _Toc424128467 \h </w:instrText>
             </w:r>
             <w:r>
               <w:rPr>
@@ -717,7 +717,7 @@
               <w:lang w:eastAsia="en-GB"/>
             </w:rPr>
           </w:pPr>
-          <w:hyperlink w:anchor="_Toc424124770" w:history="1">
+          <w:hyperlink w:anchor="_Toc424128468" w:history="1">
             <w:r>
               <w:rPr>
                 <w:rStyle w:val="Hyperlink"/>
@@ -758,7 +758,7 @@
                 <w:noProof/>
                 <w:webHidden/>
               </w:rPr>
-              <w:instrText xml:space="preserve"> PAGEREF _Toc424124770 \h </w:instrText>
+              <w:instrText xml:space="preserve"> PAGEREF _Toc424128468 \h </w:instrText>
             </w:r>
             <w:r>
               <w:rPr>
@@ -801,7 +801,7 @@
               <w:lang w:eastAsia="en-GB"/>
             </w:rPr>
           </w:pPr>
-          <w:hyperlink w:anchor="_Toc424124771" w:history="1">
+          <w:hyperlink w:anchor="_Toc424128469" w:history="1">
             <w:r>
               <w:rPr>
                 <w:rStyle w:val="Hyperlink"/>
@@ -821,7 +821,21 @@
                 <w:rStyle w:val="Hyperlink"/>
                 <w:noProof/>
               </w:rPr>
-              <w:t>Benutzeroberfläche</w:t>
+              <w:t>Benutzer</w:t>
+            </w:r>
+            <w:r>
+              <w:rPr>
+                <w:rStyle w:val="Hyperlink"/>
+                <w:noProof/>
+              </w:rPr>
+              <w:t>o</w:t>
+            </w:r>
+            <w:r>
+              <w:rPr>
+                <w:rStyle w:val="Hyperlink"/>
+                <w:noProof/>
+              </w:rPr>
+              <w:t>berfläche</w:t>
             </w:r>
             <w:r>
               <w:rPr>
@@ -842,7 +856,7 @@
                 <w:noProof/>
                 <w:webHidden/>
               </w:rPr>
-              <w:instrText xml:space="preserve"> PAGEREF _Toc424124771 \h </w:instrText>
+              <w:instrText xml:space="preserve"> PAGEREF _Toc424128469 \h </w:instrText>
             </w:r>
             <w:r>
               <w:rPr>
@@ -885,7 +899,7 @@
               <w:lang w:eastAsia="en-GB"/>
             </w:rPr>
           </w:pPr>
-          <w:hyperlink w:anchor="_Toc424124772" w:history="1">
+          <w:hyperlink w:anchor="_Toc424128470" w:history="1">
             <w:r>
               <w:rPr>
                 <w:rStyle w:val="Hyperlink"/>
@@ -926,7 +940,7 @@
                 <w:noProof/>
                 <w:webHidden/>
               </w:rPr>
-              <w:instrText xml:space="preserve"> PAGEREF _Toc424124772 \h </w:instrText>
+              <w:instrText xml:space="preserve"> PAGEREF _Toc424128470 \h </w:instrText>
             </w:r>
             <w:r>
               <w:rPr>
@@ -969,7 +983,7 @@
               <w:lang w:eastAsia="en-GB"/>
             </w:rPr>
           </w:pPr>
-          <w:hyperlink w:anchor="_Toc424124773" w:history="1">
+          <w:hyperlink w:anchor="_Toc424128471" w:history="1">
             <w:r>
               <w:rPr>
                 <w:rStyle w:val="Hyperlink"/>
@@ -1010,7 +1024,7 @@
                 <w:noProof/>
                 <w:webHidden/>
               </w:rPr>
-              <w:instrText xml:space="preserve"> PAGEREF _Toc424124773 \h </w:instrText>
+              <w:instrText xml:space="preserve"> PAGEREF _Toc424128471 \h </w:instrText>
             </w:r>
             <w:r>
               <w:rPr>
@@ -1053,7 +1067,7 @@
               <w:lang w:eastAsia="en-GB"/>
             </w:rPr>
           </w:pPr>
-          <w:hyperlink w:anchor="_Toc424124774" w:history="1">
+          <w:hyperlink w:anchor="_Toc424128472" w:history="1">
             <w:r>
               <w:rPr>
                 <w:rStyle w:val="Hyperlink"/>
@@ -1094,7 +1108,7 @@
                 <w:noProof/>
                 <w:webHidden/>
               </w:rPr>
-              <w:instrText xml:space="preserve"> PAGEREF _Toc424124774 \h </w:instrText>
+              <w:instrText xml:space="preserve"> PAGEREF _Toc424128472 \h </w:instrText>
             </w:r>
             <w:r>
               <w:rPr>
@@ -1137,7 +1151,7 @@
               <w:lang w:eastAsia="en-GB"/>
             </w:rPr>
           </w:pPr>
-          <w:hyperlink w:anchor="_Toc424124775" w:history="1">
+          <w:hyperlink w:anchor="_Toc424128473" w:history="1">
             <w:r>
               <w:rPr>
                 <w:rStyle w:val="Hyperlink"/>
@@ -1157,21 +1171,7 @@
                 <w:rStyle w:val="Hyperlink"/>
                 <w:noProof/>
               </w:rPr>
-              <w:t>Anste</w:t>
-            </w:r>
-            <w:r>
-              <w:rPr>
-                <w:rStyle w:val="Hyperlink"/>
-                <w:noProof/>
-              </w:rPr>
-              <w:t>u</w:t>
-            </w:r>
-            <w:r>
-              <w:rPr>
-                <w:rStyle w:val="Hyperlink"/>
-                <w:noProof/>
-              </w:rPr>
-              <w:t>erung der Lampen via Philips Hue API</w:t>
+              <w:t>Ansteuerung der Lampen via Philips Hue API</w:t>
             </w:r>
             <w:r>
               <w:rPr>
@@ -1192,7 +1192,7 @@
                 <w:noProof/>
                 <w:webHidden/>
               </w:rPr>
-              <w:instrText xml:space="preserve"> PAGEREF _Toc424124775 \h </w:instrText>
+              <w:instrText xml:space="preserve"> PAGEREF _Toc424128473 \h </w:instrText>
             </w:r>
             <w:r>
               <w:rPr>
@@ -1235,7 +1235,7 @@
               <w:lang w:eastAsia="en-GB"/>
             </w:rPr>
           </w:pPr>
-          <w:hyperlink w:anchor="_Toc424124776" w:history="1">
+          <w:hyperlink w:anchor="_Toc424128474" w:history="1">
             <w:r>
               <w:rPr>
                 <w:rStyle w:val="Hyperlink"/>
@@ -1276,7 +1276,7 @@
                 <w:noProof/>
                 <w:webHidden/>
               </w:rPr>
-              <w:instrText xml:space="preserve"> PAGEREF _Toc424124776 \h </w:instrText>
+              <w:instrText xml:space="preserve"> PAGEREF _Toc424128474 \h </w:instrText>
             </w:r>
             <w:r>
               <w:rPr>
@@ -1319,7 +1319,7 @@
               <w:lang w:eastAsia="en-GB"/>
             </w:rPr>
           </w:pPr>
-          <w:hyperlink w:anchor="_Toc424124777" w:history="1">
+          <w:hyperlink w:anchor="_Toc424128475" w:history="1">
             <w:r>
               <w:rPr>
                 <w:rStyle w:val="Hyperlink"/>
@@ -1360,7 +1360,7 @@
                 <w:noProof/>
                 <w:webHidden/>
               </w:rPr>
-              <w:instrText xml:space="preserve"> PAGEREF _Toc424124777 \h </w:instrText>
+              <w:instrText xml:space="preserve"> PAGEREF _Toc424128475 \h </w:instrText>
             </w:r>
             <w:r>
               <w:rPr>
@@ -1403,7 +1403,7 @@
               <w:lang w:eastAsia="en-GB"/>
             </w:rPr>
           </w:pPr>
-          <w:hyperlink w:anchor="_Toc424124778" w:history="1">
+          <w:hyperlink w:anchor="_Toc424128476" w:history="1">
             <w:r>
               <w:rPr>
                 <w:rStyle w:val="Hyperlink"/>
@@ -1444,7 +1444,7 @@
                 <w:noProof/>
                 <w:webHidden/>
               </w:rPr>
-              <w:instrText xml:space="preserve"> PAGEREF _Toc424124778 \h </w:instrText>
+              <w:instrText xml:space="preserve"> PAGEREF _Toc424128476 \h </w:instrText>
             </w:r>
             <w:r>
               <w:rPr>
@@ -1487,7 +1487,7 @@
               <w:lang w:eastAsia="en-GB"/>
             </w:rPr>
           </w:pPr>
-          <w:hyperlink w:anchor="_Toc424124779" w:history="1">
+          <w:hyperlink w:anchor="_Toc424128477" w:history="1">
             <w:r>
               <w:rPr>
                 <w:rStyle w:val="Hyperlink"/>
@@ -1528,7 +1528,7 @@
                 <w:noProof/>
                 <w:webHidden/>
               </w:rPr>
-              <w:instrText xml:space="preserve"> PAGEREF _Toc424124779 \h </w:instrText>
+              <w:instrText xml:space="preserve"> PAGEREF _Toc424128477 \h </w:instrText>
             </w:r>
             <w:r>
               <w:rPr>
@@ -1601,7 +1601,7 @@
       <w:pPr>
         <w:pStyle w:val="berschrift1"/>
       </w:pPr>
-      <w:bookmarkStart w:id="0" w:name="_Toc424124767"/>
+      <w:bookmarkStart w:id="0" w:name="_Toc424128465"/>
       <w:r>
         <w:lastRenderedPageBreak/>
         <w:t>Aufgabenstellung</w:t>
@@ -1813,7 +1813,7 @@
       <w:pPr>
         <w:pStyle w:val="berschrift1"/>
       </w:pPr>
-      <w:bookmarkStart w:id="1" w:name="_Toc424124768"/>
+      <w:bookmarkStart w:id="1" w:name="_Toc424128466"/>
       <w:r>
         <w:lastRenderedPageBreak/>
         <w:t>Verwendete Hardware / Software</w:t>
@@ -1896,7 +1896,7 @@
       <w:pPr>
         <w:pStyle w:val="berschrift2"/>
       </w:pPr>
-      <w:bookmarkStart w:id="2" w:name="_Toc424124769"/>
+      <w:bookmarkStart w:id="2" w:name="_Toc424128467"/>
       <w:r>
         <w:t>Hardware</w:t>
       </w:r>
@@ -2089,7 +2089,7 @@
       <w:pPr>
         <w:pStyle w:val="berschrift2"/>
       </w:pPr>
-      <w:bookmarkStart w:id="3" w:name="_Toc424124770"/>
+      <w:bookmarkStart w:id="3" w:name="_Toc424128468"/>
       <w:r>
         <w:t>Software</w:t>
       </w:r>
@@ -2431,7 +2431,7 @@
       <w:pPr>
         <w:pStyle w:val="berschrift1"/>
       </w:pPr>
-      <w:bookmarkStart w:id="4" w:name="_Toc424124771"/>
+      <w:bookmarkStart w:id="4" w:name="_Toc424128469"/>
       <w:r>
         <w:lastRenderedPageBreak/>
         <w:t>Benutzeroberfläche</w:t>
@@ -2903,7 +2903,7 @@
       <w:pPr>
         <w:pStyle w:val="berschrift1"/>
       </w:pPr>
-      <w:bookmarkStart w:id="5" w:name="_Toc424124772"/>
+      <w:bookmarkStart w:id="5" w:name="_Toc424128470"/>
       <w:r>
         <w:lastRenderedPageBreak/>
         <w:t>Verfügbare Befehle</w:t>
@@ -2925,29 +2925,34 @@
     </w:p>
     <w:tbl>
       <w:tblPr>
-        <w:tblStyle w:val="Tabellenraster"/>
+        <w:tblStyle w:val="MittlereSchattierung1-Akzent1"/>
         <w:tblW w:w="0" w:type="auto"/>
         <w:tblLook w:val="0480" w:firstRow="0" w:lastRow="0" w:firstColumn="1" w:lastColumn="0" w:noHBand="0" w:noVBand="1"/>
       </w:tblPr>
       <w:tblGrid>
-        <w:gridCol w:w="4606"/>
-        <w:gridCol w:w="4606"/>
+        <w:gridCol w:w="3302"/>
+        <w:gridCol w:w="1768"/>
+        <w:gridCol w:w="4218"/>
       </w:tblGrid>
       <w:tr>
+        <w:trPr>
+          <w:cnfStyle w:val="000000100000" w:firstRow="0" w:lastRow="0" w:firstColumn="0" w:lastColumn="0" w:oddVBand="0" w:evenVBand="0" w:oddHBand="1" w:evenHBand="0" w:firstRowFirstColumn="0" w:firstRowLastColumn="0" w:lastRowFirstColumn="0" w:lastRowLastColumn="0"/>
+        </w:trPr>
         <w:tc>
           <w:tcPr>
-            <w:tcW w:w="4606" w:type="dxa"/>
+            <w:cnfStyle w:val="001000000000" w:firstRow="0" w:lastRow="0" w:firstColumn="1" w:lastColumn="0" w:oddVBand="0" w:evenVBand="0" w:oddHBand="0" w:evenHBand="0" w:firstRowFirstColumn="0" w:firstRowLastColumn="0" w:lastRowFirstColumn="0" w:lastRowLastColumn="0"/>
+            <w:tcW w:w="3302" w:type="dxa"/>
           </w:tcPr>
           <w:p>
             <w:pPr>
-              <w:rPr>
-                <w:b/>
+              <w:spacing w:line="276" w:lineRule="auto"/>
+              <w:rPr>
+                <w:b w:val="0"/>
                 <w:lang w:val="de-AT"/>
               </w:rPr>
             </w:pPr>
             <w:r>
               <w:rPr>
-                <w:b/>
                 <w:lang w:val="de-AT"/>
               </w:rPr>
               <w:t>Delete</w:t>
@@ -2955,6 +2960,22 @@
           </w:p>
           <w:p>
             <w:pPr>
+              <w:spacing w:line="276" w:lineRule="auto"/>
+              <w:rPr>
+                <w:lang w:val="de-AT"/>
+              </w:rPr>
+            </w:pPr>
+          </w:p>
+        </w:tc>
+        <w:tc>
+          <w:tcPr>
+            <w:tcW w:w="1768" w:type="dxa"/>
+          </w:tcPr>
+          <w:p>
+            <w:pPr>
+              <w:spacing w:line="276" w:lineRule="auto"/>
+              <w:jc w:val="center"/>
+              <w:cnfStyle w:val="000000100000" w:firstRow="0" w:lastRow="0" w:firstColumn="0" w:lastColumn="0" w:oddVBand="0" w:evenVBand="0" w:oddHBand="1" w:evenHBand="0" w:firstRowFirstColumn="0" w:firstRowLastColumn="0" w:lastRowFirstColumn="0" w:lastRowLastColumn="0"/>
               <w:rPr>
                 <w:lang w:val="de-AT"/>
               </w:rPr>
@@ -2965,7 +2986,7 @@
                 <w:lang w:eastAsia="en-GB"/>
               </w:rPr>
               <w:drawing>
-                <wp:inline distT="0" distB="0" distL="0" distR="0" wp14:anchorId="618071CA" wp14:editId="179A4B78">
+                <wp:inline distT="0" distB="0" distL="0" distR="0" wp14:anchorId="64225B18" wp14:editId="150DA1B4">
                   <wp:extent cx="583670" cy="696036"/>
                   <wp:effectExtent l="0" t="0" r="6985" b="8890"/>
                   <wp:docPr id="7" name="Grafik 7"/>
@@ -2980,7 +3001,18 @@
                           <pic:cNvPicPr/>
                         </pic:nvPicPr>
                         <pic:blipFill rotWithShape="1">
-                          <a:blip r:embed="rId14"/>
+                          <a:blip r:embed="rId14">
+                            <a:clrChange>
+                              <a:clrFrom>
+                                <a:srgbClr val="FFFFFF"/>
+                              </a:clrFrom>
+                              <a:clrTo>
+                                <a:srgbClr val="FFFFFF">
+                                  <a:alpha val="0"/>
+                                </a:srgbClr>
+                              </a:clrTo>
+                            </a:clrChange>
+                          </a:blip>
                           <a:srcRect l="67251" t="6461" r="6671" b="33617"/>
                           <a:stretch/>
                         </pic:blipFill>
@@ -3011,10 +3043,12 @@
         </w:tc>
         <w:tc>
           <w:tcPr>
-            <w:tcW w:w="4606" w:type="dxa"/>
+            <w:tcW w:w="4218" w:type="dxa"/>
           </w:tcPr>
           <w:p>
             <w:pPr>
+              <w:spacing w:line="276" w:lineRule="auto"/>
+              <w:cnfStyle w:val="000000100000" w:firstRow="0" w:lastRow="0" w:firstColumn="0" w:lastColumn="0" w:oddVBand="0" w:evenVBand="0" w:oddHBand="1" w:evenHBand="0" w:firstRowFirstColumn="0" w:firstRowLastColumn="0" w:lastRowFirstColumn="0" w:lastRowLastColumn="0"/>
               <w:rPr>
                 <w:lang w:val="de-AT"/>
               </w:rPr>
@@ -3029,29 +3063,26 @@
         </w:tc>
       </w:tr>
       <w:tr>
+        <w:trPr>
+          <w:cnfStyle w:val="000000010000" w:firstRow="0" w:lastRow="0" w:firstColumn="0" w:lastColumn="0" w:oddVBand="0" w:evenVBand="0" w:oddHBand="0" w:evenHBand="1" w:firstRowFirstColumn="0" w:firstRowLastColumn="0" w:lastRowFirstColumn="0" w:lastRowLastColumn="0"/>
+        </w:trPr>
         <w:tc>
           <w:tcPr>
-            <w:tcW w:w="4606" w:type="dxa"/>
+            <w:cnfStyle w:val="001000000000" w:firstRow="0" w:lastRow="0" w:firstColumn="1" w:lastColumn="0" w:oddVBand="0" w:evenVBand="0" w:oddHBand="0" w:evenHBand="0" w:firstRowFirstColumn="0" w:firstRowLastColumn="0" w:lastRowFirstColumn="0" w:lastRowLastColumn="0"/>
+            <w:tcW w:w="3302" w:type="dxa"/>
           </w:tcPr>
           <w:p>
             <w:pPr>
+              <w:spacing w:line="276" w:lineRule="auto"/>
               <w:rPr>
                 <w:lang w:val="de-AT"/>
               </w:rPr>
             </w:pPr>
             <w:r>
               <w:rPr>
-                <w:b/>
                 <w:lang w:val="de-AT"/>
               </w:rPr>
-              <w:t>Line</w:t>
-            </w:r>
-            <w:r>
-              <w:rPr>
-                <w:b/>
-                <w:lang w:val="de-AT"/>
-              </w:rPr>
-              <w:t xml:space="preserve"> </w:t>
+              <w:t xml:space="preserve">Line </w:t>
             </w:r>
             <w:r>
               <w:rPr>
@@ -3062,6 +3093,23 @@
           </w:p>
           <w:p>
             <w:pPr>
+              <w:spacing w:line="276" w:lineRule="auto"/>
+              <w:rPr>
+                <w:lang w:val="de-AT"/>
+              </w:rPr>
+            </w:pPr>
+          </w:p>
+        </w:tc>
+        <w:tc>
+          <w:tcPr>
+            <w:tcW w:w="1768" w:type="dxa"/>
+            <w:vAlign w:val="center"/>
+          </w:tcPr>
+          <w:p>
+            <w:pPr>
+              <w:spacing w:line="276" w:lineRule="auto"/>
+              <w:jc w:val="center"/>
+              <w:cnfStyle w:val="000000010000" w:firstRow="0" w:lastRow="0" w:firstColumn="0" w:lastColumn="0" w:oddVBand="0" w:evenVBand="0" w:oddHBand="0" w:evenHBand="1" w:firstRowFirstColumn="0" w:firstRowLastColumn="0" w:lastRowFirstColumn="0" w:lastRowLastColumn="0"/>
               <w:rPr>
                 <w:lang w:val="de-AT"/>
               </w:rPr>
@@ -3072,7 +3120,7 @@
                 <w:lang w:eastAsia="en-GB"/>
               </w:rPr>
               <w:drawing>
-                <wp:inline distT="0" distB="0" distL="0" distR="0" wp14:anchorId="154E0274" wp14:editId="6CC0D708">
+                <wp:inline distT="0" distB="0" distL="0" distR="0" wp14:anchorId="47014524" wp14:editId="16C64C40">
                   <wp:extent cx="115570" cy="532130"/>
                   <wp:effectExtent l="1270" t="0" r="0" b="0"/>
                   <wp:docPr id="8" name="Grafik 8" descr="http://depts.washington.edu/aimgroup/proj/dollar/unistrokes.gif"/>
@@ -3127,10 +3175,12 @@
         </w:tc>
         <w:tc>
           <w:tcPr>
-            <w:tcW w:w="4606" w:type="dxa"/>
+            <w:tcW w:w="4218" w:type="dxa"/>
           </w:tcPr>
           <w:p>
             <w:pPr>
+              <w:spacing w:line="276" w:lineRule="auto"/>
+              <w:cnfStyle w:val="000000010000" w:firstRow="0" w:lastRow="0" w:firstColumn="0" w:lastColumn="0" w:oddVBand="0" w:evenVBand="0" w:oddHBand="0" w:evenHBand="1" w:firstRowFirstColumn="0" w:firstRowLastColumn="0" w:lastRowFirstColumn="0" w:lastRowLastColumn="0"/>
               <w:rPr>
                 <w:lang w:val="de-AT"/>
               </w:rPr>
@@ -3139,44 +3189,30 @@
               <w:rPr>
                 <w:lang w:val="de-AT"/>
               </w:rPr>
-              <w:t>Alarm ein-/a</w:t>
-            </w:r>
-            <w:r>
-              <w:rPr>
-                <w:lang w:val="de-AT"/>
-              </w:rPr>
-              <w:t>u</w:t>
-            </w:r>
-            <w:r>
-              <w:rPr>
-                <w:lang w:val="de-AT"/>
-              </w:rPr>
-              <w:t>s</w:t>
-            </w:r>
-            <w:r>
-              <w:rPr>
-                <w:lang w:val="de-AT"/>
-              </w:rPr>
-              <w:t>schalten</w:t>
+              <w:t>Alarm ein-/ausschalten</w:t>
             </w:r>
           </w:p>
         </w:tc>
       </w:tr>
       <w:tr>
+        <w:trPr>
+          <w:cnfStyle w:val="000000100000" w:firstRow="0" w:lastRow="0" w:firstColumn="0" w:lastColumn="0" w:oddVBand="0" w:evenVBand="0" w:oddHBand="1" w:evenHBand="0" w:firstRowFirstColumn="0" w:firstRowLastColumn="0" w:lastRowFirstColumn="0" w:lastRowLastColumn="0"/>
+        </w:trPr>
         <w:tc>
           <w:tcPr>
-            <w:tcW w:w="4606" w:type="dxa"/>
+            <w:cnfStyle w:val="001000000000" w:firstRow="0" w:lastRow="0" w:firstColumn="1" w:lastColumn="0" w:oddVBand="0" w:evenVBand="0" w:oddHBand="0" w:evenHBand="0" w:firstRowFirstColumn="0" w:firstRowLastColumn="0" w:lastRowFirstColumn="0" w:lastRowLastColumn="0"/>
+            <w:tcW w:w="3302" w:type="dxa"/>
           </w:tcPr>
           <w:p>
             <w:pPr>
-              <w:rPr>
-                <w:b/>
+              <w:spacing w:line="276" w:lineRule="auto"/>
+              <w:rPr>
+                <w:b w:val="0"/>
                 <w:lang w:val="de-AT"/>
               </w:rPr>
             </w:pPr>
             <w:r>
               <w:rPr>
-                <w:b/>
                 <w:lang w:val="de-AT"/>
               </w:rPr>
               <w:t>Caret</w:t>
@@ -3184,6 +3220,22 @@
           </w:p>
           <w:p>
             <w:pPr>
+              <w:spacing w:line="276" w:lineRule="auto"/>
+              <w:rPr>
+                <w:lang w:val="de-AT"/>
+              </w:rPr>
+            </w:pPr>
+          </w:p>
+        </w:tc>
+        <w:tc>
+          <w:tcPr>
+            <w:tcW w:w="1768" w:type="dxa"/>
+          </w:tcPr>
+          <w:p>
+            <w:pPr>
+              <w:spacing w:line="276" w:lineRule="auto"/>
+              <w:jc w:val="center"/>
+              <w:cnfStyle w:val="000000100000" w:firstRow="0" w:lastRow="0" w:firstColumn="0" w:lastColumn="0" w:oddVBand="0" w:evenVBand="0" w:oddHBand="1" w:evenHBand="0" w:firstRowFirstColumn="0" w:firstRowLastColumn="0" w:lastRowFirstColumn="0" w:lastRowLastColumn="0"/>
               <w:rPr>
                 <w:lang w:val="de-AT"/>
               </w:rPr>
@@ -3194,7 +3246,7 @@
                 <w:lang w:eastAsia="en-GB"/>
               </w:rPr>
               <w:drawing>
-                <wp:inline distT="0" distB="0" distL="0" distR="0" wp14:anchorId="3D064544" wp14:editId="349C292E">
+                <wp:inline distT="0" distB="0" distL="0" distR="0" wp14:anchorId="5067E261" wp14:editId="3C6486BE">
                   <wp:extent cx="679100" cy="627797"/>
                   <wp:effectExtent l="0" t="0" r="6985" b="1270"/>
                   <wp:docPr id="5" name="Grafik 5"/>
@@ -3209,7 +3261,18 @@
                           <pic:cNvPicPr/>
                         </pic:nvPicPr>
                         <pic:blipFill rotWithShape="1">
-                          <a:blip r:embed="rId16"/>
+                          <a:blip r:embed="rId16">
+                            <a:clrChange>
+                              <a:clrFrom>
+                                <a:srgbClr val="FFFFFF"/>
+                              </a:clrFrom>
+                              <a:clrTo>
+                                <a:srgbClr val="FFFFFF">
+                                  <a:alpha val="0"/>
+                                </a:srgbClr>
+                              </a:clrTo>
+                            </a:clrChange>
+                          </a:blip>
                           <a:srcRect l="14789" t="12500" r="11114" b="23611"/>
                           <a:stretch/>
                         </pic:blipFill>
@@ -3240,10 +3303,12 @@
         </w:tc>
         <w:tc>
           <w:tcPr>
-            <w:tcW w:w="4606" w:type="dxa"/>
+            <w:tcW w:w="4218" w:type="dxa"/>
           </w:tcPr>
           <w:p>
             <w:pPr>
+              <w:spacing w:line="276" w:lineRule="auto"/>
+              <w:cnfStyle w:val="000000100000" w:firstRow="0" w:lastRow="0" w:firstColumn="0" w:lastColumn="0" w:oddVBand="0" w:evenVBand="0" w:oddHBand="1" w:evenHBand="0" w:firstRowFirstColumn="0" w:firstRowLastColumn="0" w:lastRowFirstColumn="0" w:lastRowLastColumn="0"/>
               <w:rPr>
                 <w:lang w:val="de-AT"/>
               </w:rPr>
@@ -3252,38 +3317,30 @@
               <w:rPr>
                 <w:lang w:val="de-AT"/>
               </w:rPr>
-              <w:t xml:space="preserve">Helligkeit </w:t>
-            </w:r>
-            <w:r>
-              <w:rPr>
-                <w:lang w:val="de-AT"/>
-              </w:rPr>
-              <w:t xml:space="preserve">aller Lampen </w:t>
-            </w:r>
-            <w:r>
-              <w:rPr>
-                <w:lang w:val="de-AT"/>
-              </w:rPr>
-              <w:t>erhöhen</w:t>
+              <w:t>Helligkeit aller Lampen erhöhen</w:t>
             </w:r>
           </w:p>
         </w:tc>
       </w:tr>
       <w:tr>
+        <w:trPr>
+          <w:cnfStyle w:val="000000010000" w:firstRow="0" w:lastRow="0" w:firstColumn="0" w:lastColumn="0" w:oddVBand="0" w:evenVBand="0" w:oddHBand="0" w:evenHBand="1" w:firstRowFirstColumn="0" w:firstRowLastColumn="0" w:lastRowFirstColumn="0" w:lastRowLastColumn="0"/>
+        </w:trPr>
         <w:tc>
           <w:tcPr>
-            <w:tcW w:w="4606" w:type="dxa"/>
+            <w:cnfStyle w:val="001000000000" w:firstRow="0" w:lastRow="0" w:firstColumn="1" w:lastColumn="0" w:oddVBand="0" w:evenVBand="0" w:oddHBand="0" w:evenHBand="0" w:firstRowFirstColumn="0" w:firstRowLastColumn="0" w:lastRowFirstColumn="0" w:lastRowLastColumn="0"/>
+            <w:tcW w:w="3302" w:type="dxa"/>
           </w:tcPr>
           <w:p>
             <w:pPr>
-              <w:rPr>
-                <w:b/>
+              <w:spacing w:line="276" w:lineRule="auto"/>
+              <w:rPr>
+                <w:b w:val="0"/>
                 <w:lang w:val="de-AT"/>
               </w:rPr>
             </w:pPr>
             <w:r>
               <w:rPr>
-                <w:b/>
                 <w:lang w:val="de-AT"/>
               </w:rPr>
               <w:t>V</w:t>
@@ -3291,6 +3348,22 @@
           </w:p>
           <w:p>
             <w:pPr>
+              <w:spacing w:line="276" w:lineRule="auto"/>
+              <w:rPr>
+                <w:lang w:val="de-AT"/>
+              </w:rPr>
+            </w:pPr>
+          </w:p>
+        </w:tc>
+        <w:tc>
+          <w:tcPr>
+            <w:tcW w:w="1768" w:type="dxa"/>
+          </w:tcPr>
+          <w:p>
+            <w:pPr>
+              <w:spacing w:line="276" w:lineRule="auto"/>
+              <w:jc w:val="center"/>
+              <w:cnfStyle w:val="000000010000" w:firstRow="0" w:lastRow="0" w:firstColumn="0" w:lastColumn="0" w:oddVBand="0" w:evenVBand="0" w:oddHBand="0" w:evenHBand="1" w:firstRowFirstColumn="0" w:firstRowLastColumn="0" w:lastRowFirstColumn="0" w:lastRowLastColumn="0"/>
               <w:rPr>
                 <w:lang w:val="de-AT"/>
               </w:rPr>
@@ -3301,7 +3374,7 @@
                 <w:lang w:eastAsia="en-GB"/>
               </w:rPr>
               <w:drawing>
-                <wp:inline distT="0" distB="0" distL="0" distR="0" wp14:anchorId="65E49DA1" wp14:editId="0E80141D">
+                <wp:inline distT="0" distB="0" distL="0" distR="0" wp14:anchorId="77920940" wp14:editId="3879E179">
                   <wp:extent cx="600502" cy="593678"/>
                   <wp:effectExtent l="0" t="0" r="0" b="0"/>
                   <wp:docPr id="4" name="Grafik 4"/>
@@ -3347,10 +3420,12 @@
         </w:tc>
         <w:tc>
           <w:tcPr>
-            <w:tcW w:w="4606" w:type="dxa"/>
+            <w:tcW w:w="4218" w:type="dxa"/>
           </w:tcPr>
           <w:p>
             <w:pPr>
+              <w:spacing w:line="276" w:lineRule="auto"/>
+              <w:cnfStyle w:val="000000010000" w:firstRow="0" w:lastRow="0" w:firstColumn="0" w:lastColumn="0" w:oddVBand="0" w:evenVBand="0" w:oddHBand="0" w:evenHBand="1" w:firstRowFirstColumn="0" w:firstRowLastColumn="0" w:lastRowFirstColumn="0" w:lastRowLastColumn="0"/>
               <w:rPr>
                 <w:lang w:val="de-AT"/>
               </w:rPr>
@@ -3359,37 +3434,29 @@
               <w:rPr>
                 <w:lang w:val="de-AT"/>
               </w:rPr>
-              <w:t xml:space="preserve">Helligkeit </w:t>
-            </w:r>
-            <w:r>
-              <w:rPr>
-                <w:lang w:val="de-AT"/>
-              </w:rPr>
-              <w:t xml:space="preserve">aller Lampen </w:t>
-            </w:r>
-            <w:r>
-              <w:rPr>
-                <w:lang w:val="de-AT"/>
-              </w:rPr>
-              <w:t>verringern</w:t>
+              <w:t>Helligkeit aller Lampen verringern</w:t>
             </w:r>
           </w:p>
         </w:tc>
       </w:tr>
       <w:tr>
+        <w:trPr>
+          <w:cnfStyle w:val="000000100000" w:firstRow="0" w:lastRow="0" w:firstColumn="0" w:lastColumn="0" w:oddVBand="0" w:evenVBand="0" w:oddHBand="1" w:evenHBand="0" w:firstRowFirstColumn="0" w:firstRowLastColumn="0" w:lastRowFirstColumn="0" w:lastRowLastColumn="0"/>
+        </w:trPr>
         <w:tc>
           <w:tcPr>
-            <w:tcW w:w="4606" w:type="dxa"/>
+            <w:cnfStyle w:val="001000000000" w:firstRow="0" w:lastRow="0" w:firstColumn="1" w:lastColumn="0" w:oddVBand="0" w:evenVBand="0" w:oddHBand="0" w:evenHBand="0" w:firstRowFirstColumn="0" w:firstRowLastColumn="0" w:lastRowFirstColumn="0" w:lastRowLastColumn="0"/>
+            <w:tcW w:w="3302" w:type="dxa"/>
           </w:tcPr>
           <w:p>
             <w:pPr>
+              <w:spacing w:line="276" w:lineRule="auto"/>
               <w:rPr>
                 <w:lang w:val="de-AT"/>
               </w:rPr>
             </w:pPr>
             <w:r>
               <w:rPr>
-                <w:b/>
                 <w:lang w:val="de-AT"/>
               </w:rPr>
               <w:t>Circle</w:t>
@@ -3403,6 +3470,22 @@
           </w:p>
           <w:p>
             <w:pPr>
+              <w:spacing w:line="276" w:lineRule="auto"/>
+              <w:rPr>
+                <w:lang w:val="de-AT"/>
+              </w:rPr>
+            </w:pPr>
+          </w:p>
+        </w:tc>
+        <w:tc>
+          <w:tcPr>
+            <w:tcW w:w="1768" w:type="dxa"/>
+          </w:tcPr>
+          <w:p>
+            <w:pPr>
+              <w:spacing w:line="276" w:lineRule="auto"/>
+              <w:jc w:val="center"/>
+              <w:cnfStyle w:val="000000100000" w:firstRow="0" w:lastRow="0" w:firstColumn="0" w:lastColumn="0" w:oddVBand="0" w:evenVBand="0" w:oddHBand="1" w:evenHBand="0" w:firstRowFirstColumn="0" w:firstRowLastColumn="0" w:lastRowFirstColumn="0" w:lastRowLastColumn="0"/>
               <w:rPr>
                 <w:lang w:val="de-AT"/>
               </w:rPr>
@@ -3413,7 +3496,7 @@
                 <w:lang w:eastAsia="en-GB"/>
               </w:rPr>
               <w:drawing>
-                <wp:inline distT="0" distB="0" distL="0" distR="0" wp14:anchorId="62906237" wp14:editId="5814D556">
+                <wp:inline distT="0" distB="0" distL="0" distR="0" wp14:anchorId="36CBB726" wp14:editId="403DFEA0">
                   <wp:extent cx="620973" cy="614149"/>
                   <wp:effectExtent l="0" t="0" r="8255" b="0"/>
                   <wp:docPr id="6" name="Grafik 6"/>
@@ -3428,7 +3511,18 @@
                           <pic:cNvPicPr/>
                         </pic:nvPicPr>
                         <pic:blipFill rotWithShape="1">
-                          <a:blip r:embed="rId17"/>
+                          <a:blip r:embed="rId17">
+                            <a:clrChange>
+                              <a:clrFrom>
+                                <a:srgbClr val="FFFFFF"/>
+                              </a:clrFrom>
+                              <a:clrTo>
+                                <a:srgbClr val="FFFFFF">
+                                  <a:alpha val="0"/>
+                                </a:srgbClr>
+                              </a:clrTo>
+                            </a:clrChange>
+                          </a:blip>
                           <a:srcRect l="16031" t="5926" r="14410" b="27407"/>
                           <a:stretch/>
                         </pic:blipFill>
@@ -3459,10 +3553,12 @@
         </w:tc>
         <w:tc>
           <w:tcPr>
-            <w:tcW w:w="4606" w:type="dxa"/>
+            <w:tcW w:w="4218" w:type="dxa"/>
           </w:tcPr>
           <w:p>
             <w:pPr>
+              <w:spacing w:line="276" w:lineRule="auto"/>
+              <w:cnfStyle w:val="000000100000" w:firstRow="0" w:lastRow="0" w:firstColumn="0" w:lastColumn="0" w:oddVBand="0" w:evenVBand="0" w:oddHBand="1" w:evenHBand="0" w:firstRowFirstColumn="0" w:firstRowLastColumn="0" w:lastRowFirstColumn="0" w:lastRowLastColumn="0"/>
               <w:rPr>
                 <w:lang w:val="de-AT"/>
               </w:rPr>
@@ -3505,7 +3601,7 @@
     </w:p>
     <w:tbl>
       <w:tblPr>
-        <w:tblStyle w:val="Tabellenraster"/>
+        <w:tblStyle w:val="MittlereSchattierung1-Akzent1"/>
         <w:tblW w:w="0" w:type="auto"/>
         <w:tblLook w:val="0480" w:firstRow="0" w:lastRow="0" w:firstColumn="1" w:lastColumn="0" w:noHBand="0" w:noVBand="1"/>
       </w:tblPr>
@@ -3514,12 +3610,17 @@
         <w:gridCol w:w="4606"/>
       </w:tblGrid>
       <w:tr>
+        <w:trPr>
+          <w:cnfStyle w:val="000000100000" w:firstRow="0" w:lastRow="0" w:firstColumn="0" w:lastColumn="0" w:oddVBand="0" w:evenVBand="0" w:oddHBand="1" w:evenHBand="0" w:firstRowFirstColumn="0" w:firstRowLastColumn="0" w:lastRowFirstColumn="0" w:lastRowLastColumn="0"/>
+        </w:trPr>
         <w:tc>
           <w:tcPr>
+            <w:cnfStyle w:val="001000000000" w:firstRow="0" w:lastRow="0" w:firstColumn="1" w:lastColumn="0" w:oddVBand="0" w:evenVBand="0" w:oddHBand="0" w:evenHBand="0" w:firstRowFirstColumn="0" w:firstRowLastColumn="0" w:lastRowFirstColumn="0" w:lastRowLastColumn="0"/>
             <w:tcW w:w="4606" w:type="dxa"/>
           </w:tcPr>
           <w:p>
             <w:pPr>
+              <w:spacing w:line="276" w:lineRule="auto"/>
               <w:rPr>
                 <w:lang w:val="de-AT"/>
               </w:rPr>
@@ -3538,6 +3639,8 @@
           </w:tcPr>
           <w:p>
             <w:pPr>
+              <w:spacing w:line="276" w:lineRule="auto"/>
+              <w:cnfStyle w:val="000000100000" w:firstRow="0" w:lastRow="0" w:firstColumn="0" w:lastColumn="0" w:oddVBand="0" w:evenVBand="0" w:oddHBand="1" w:evenHBand="0" w:firstRowFirstColumn="0" w:firstRowLastColumn="0" w:lastRowFirstColumn="0" w:lastRowLastColumn="0"/>
               <w:rPr>
                 <w:lang w:val="de-AT"/>
               </w:rPr>
@@ -3546,30 +3649,23 @@
               <w:rPr>
                 <w:lang w:val="de-AT"/>
               </w:rPr>
-              <w:t>Farbe der genannten Lam</w:t>
-            </w:r>
-            <w:r>
-              <w:rPr>
-                <w:lang w:val="de-AT"/>
-              </w:rPr>
-              <w:t>pe auf R</w:t>
-            </w:r>
-            <w:r>
-              <w:rPr>
-                <w:lang w:val="de-AT"/>
-              </w:rPr>
-              <w:t>ot setzen.</w:t>
+              <w:t>Farbe der genannten Lampe auf Rot setzen.</w:t>
             </w:r>
           </w:p>
         </w:tc>
       </w:tr>
       <w:tr>
+        <w:trPr>
+          <w:cnfStyle w:val="000000010000" w:firstRow="0" w:lastRow="0" w:firstColumn="0" w:lastColumn="0" w:oddVBand="0" w:evenVBand="0" w:oddHBand="0" w:evenHBand="1" w:firstRowFirstColumn="0" w:firstRowLastColumn="0" w:lastRowFirstColumn="0" w:lastRowLastColumn="0"/>
+        </w:trPr>
         <w:tc>
           <w:tcPr>
+            <w:cnfStyle w:val="001000000000" w:firstRow="0" w:lastRow="0" w:firstColumn="1" w:lastColumn="0" w:oddVBand="0" w:evenVBand="0" w:oddHBand="0" w:evenHBand="0" w:firstRowFirstColumn="0" w:firstRowLastColumn="0" w:lastRowFirstColumn="0" w:lastRowLastColumn="0"/>
             <w:tcW w:w="4606" w:type="dxa"/>
           </w:tcPr>
           <w:p>
             <w:pPr>
+              <w:spacing w:line="276" w:lineRule="auto"/>
               <w:rPr>
                 <w:lang w:val="de-AT"/>
               </w:rPr>
@@ -3588,6 +3684,8 @@
           </w:tcPr>
           <w:p>
             <w:pPr>
+              <w:spacing w:line="276" w:lineRule="auto"/>
+              <w:cnfStyle w:val="000000010000" w:firstRow="0" w:lastRow="0" w:firstColumn="0" w:lastColumn="0" w:oddVBand="0" w:evenVBand="0" w:oddHBand="0" w:evenHBand="1" w:firstRowFirstColumn="0" w:firstRowLastColumn="0" w:lastRowFirstColumn="0" w:lastRowLastColumn="0"/>
               <w:rPr>
                 <w:lang w:val="de-AT"/>
               </w:rPr>
@@ -3602,12 +3700,17 @@
         </w:tc>
       </w:tr>
       <w:tr>
+        <w:trPr>
+          <w:cnfStyle w:val="000000100000" w:firstRow="0" w:lastRow="0" w:firstColumn="0" w:lastColumn="0" w:oddVBand="0" w:evenVBand="0" w:oddHBand="1" w:evenHBand="0" w:firstRowFirstColumn="0" w:firstRowLastColumn="0" w:lastRowFirstColumn="0" w:lastRowLastColumn="0"/>
+        </w:trPr>
         <w:tc>
           <w:tcPr>
+            <w:cnfStyle w:val="001000000000" w:firstRow="0" w:lastRow="0" w:firstColumn="1" w:lastColumn="0" w:oddVBand="0" w:evenVBand="0" w:oddHBand="0" w:evenHBand="0" w:firstRowFirstColumn="0" w:firstRowLastColumn="0" w:lastRowFirstColumn="0" w:lastRowLastColumn="0"/>
             <w:tcW w:w="4606" w:type="dxa"/>
           </w:tcPr>
           <w:p>
             <w:pPr>
+              <w:spacing w:line="276" w:lineRule="auto"/>
               <w:rPr>
                 <w:lang w:val="de-AT"/>
               </w:rPr>
@@ -3626,6 +3729,8 @@
           </w:tcPr>
           <w:p>
             <w:pPr>
+              <w:spacing w:line="276" w:lineRule="auto"/>
+              <w:cnfStyle w:val="000000100000" w:firstRow="0" w:lastRow="0" w:firstColumn="0" w:lastColumn="0" w:oddVBand="0" w:evenVBand="0" w:oddHBand="1" w:evenHBand="0" w:firstRowFirstColumn="0" w:firstRowLastColumn="0" w:lastRowFirstColumn="0" w:lastRowLastColumn="0"/>
               <w:rPr>
                 <w:lang w:val="de-AT"/>
               </w:rPr>
@@ -3634,19 +3739,7 @@
               <w:rPr>
                 <w:lang w:val="de-AT"/>
               </w:rPr>
-              <w:t xml:space="preserve">Farbe aller Lampen </w:t>
-            </w:r>
-            <w:r>
-              <w:rPr>
-                <w:lang w:val="de-AT"/>
-              </w:rPr>
-              <w:t xml:space="preserve">auf genannte Farbe </w:t>
-            </w:r>
-            <w:r>
-              <w:rPr>
-                <w:lang w:val="de-AT"/>
-              </w:rPr>
-              <w:t>setzen</w:t>
+              <w:t>Farbe aller Lampen auf genannte Farbe setzen</w:t>
             </w:r>
           </w:p>
         </w:tc>
@@ -3654,9 +3747,17 @@
     </w:tbl>
     <w:p>
       <w:pPr>
+        <w:spacing w:before="240"/>
+        <w:rPr>
+          <w:lang w:val="de-AT"/>
+        </w:rPr>
+      </w:pPr>
+    </w:p>
+    <w:p>
+      <w:pPr>
         <w:pStyle w:val="berschrift1"/>
       </w:pPr>
-      <w:bookmarkStart w:id="6" w:name="_Toc424124773"/>
+      <w:bookmarkStart w:id="6" w:name="_Toc424128471"/>
       <w:r>
         <w:lastRenderedPageBreak/>
         <w:t>Umset</w:t>
@@ -3689,7 +3790,7 @@
       <w:pPr>
         <w:pStyle w:val="berschrift2"/>
       </w:pPr>
-      <w:bookmarkStart w:id="7" w:name="_Toc424124774"/>
+      <w:bookmarkStart w:id="7" w:name="_Toc424128472"/>
       <w:r>
         <w:t>Philips Hue</w:t>
       </w:r>
@@ -4039,11 +4140,11 @@
       <w:pPr>
         <w:pStyle w:val="berschrift2"/>
       </w:pPr>
-      <w:bookmarkStart w:id="8" w:name="_Toc424124775"/>
+      <w:bookmarkStart w:id="8" w:name="_Toc424128473"/>
       <w:r>
         <w:rPr>
           <w:noProof/>
-          <w:lang w:eastAsia="en-GB"/>
+          <w:lang w:val="en-GB" w:eastAsia="en-GB"/>
         </w:rPr>
         <w:lastRenderedPageBreak/>
         <w:drawing>
@@ -4630,7 +4731,7 @@
       <w:pPr>
         <w:pStyle w:val="berschrift2"/>
       </w:pPr>
-      <w:bookmarkStart w:id="9" w:name="_Toc424124776"/>
+      <w:bookmarkStart w:id="9" w:name="_Toc424128474"/>
       <w:r>
         <w:t>Q42.HueApi</w:t>
       </w:r>
@@ -7926,6 +8027,14 @@
     </w:p>
     <w:p>
       <w:pPr>
+        <w:spacing w:before="240"/>
+        <w:rPr>
+          <w:lang w:val="de-AT"/>
+        </w:rPr>
+      </w:pPr>
+    </w:p>
+    <w:p>
+      <w:pPr>
         <w:pBdr>
           <w:top w:val="single" w:sz="4" w:space="1" w:color="auto"/>
           <w:left w:val="single" w:sz="4" w:space="4" w:color="auto"/>
@@ -7967,6 +8076,7 @@
           <w:szCs w:val="18"/>
           <w:lang w:val="en-US" w:eastAsia="ja-JP"/>
         </w:rPr>
+        <w:lastRenderedPageBreak/>
         <w:t>IHueConnector</w:t>
       </w:r>
       <w:r>
@@ -8098,7 +8208,6 @@
           <w:szCs w:val="18"/>
           <w:lang w:val="en-US" w:eastAsia="ja-JP"/>
         </w:rPr>
-        <w:lastRenderedPageBreak/>
         <w:t>Console</w:t>
       </w:r>
       <w:r>
@@ -8458,7 +8567,7 @@
       <w:pPr>
         <w:pStyle w:val="berschrift2"/>
       </w:pPr>
-      <w:bookmarkStart w:id="10" w:name="_Toc424124777"/>
+      <w:bookmarkStart w:id="10" w:name="_Toc424128475"/>
       <w:r>
         <w:t>Microsoft Speech API</w:t>
       </w:r>
@@ -8532,6 +8641,265 @@
           <w:lang w:val="de-AT"/>
         </w:rPr>
         <w:t>-Format initialisiert werden:</w:t>
+      </w:r>
+    </w:p>
+    <w:p>
+      <w:pPr>
+        <w:pStyle w:val="HTMLVorformatiert"/>
+        <w:pBdr>
+          <w:top w:val="single" w:sz="4" w:space="1" w:color="auto"/>
+          <w:left w:val="single" w:sz="4" w:space="1" w:color="auto"/>
+          <w:bottom w:val="single" w:sz="4" w:space="1" w:color="auto"/>
+          <w:right w:val="single" w:sz="4" w:space="1" w:color="auto"/>
+        </w:pBdr>
+        <w:shd w:val="clear" w:color="auto" w:fill="F2F2F2" w:themeFill="background1" w:themeFillShade="F2"/>
+        <w:rPr>
+          <w:color w:val="000000"/>
+          <w:sz w:val="18"/>
+          <w:szCs w:val="18"/>
+          <w:lang w:val="en-GB" w:eastAsia="en-GB"/>
+        </w:rPr>
+      </w:pPr>
+      <w:r>
+        <w:rPr>
+          <w:color w:val="0000FF"/>
+          <w:sz w:val="18"/>
+          <w:szCs w:val="18"/>
+          <w:lang w:val="en-US"/>
+        </w:rPr>
+        <w:t>public</w:t>
+      </w:r>
+      <w:r>
+        <w:rPr>
+          <w:sz w:val="18"/>
+          <w:szCs w:val="18"/>
+          <w:lang w:val="en-US"/>
+        </w:rPr>
+        <w:t> </w:t>
+      </w:r>
+      <w:r>
+        <w:rPr>
+          <w:color w:val="0000FF"/>
+          <w:sz w:val="18"/>
+          <w:szCs w:val="18"/>
+          <w:lang w:val="en-US"/>
+        </w:rPr>
+        <w:t>bool</w:t>
+      </w:r>
+      <w:r>
+        <w:rPr>
+          <w:sz w:val="18"/>
+          <w:szCs w:val="18"/>
+          <w:lang w:val="en-US"/>
+        </w:rPr>
+        <w:t> </w:t>
+      </w:r>
+      <w:r>
+        <w:rPr>
+          <w:color w:val="000000"/>
+          <w:sz w:val="18"/>
+          <w:szCs w:val="18"/>
+          <w:lang w:val="en-US"/>
+        </w:rPr>
+        <w:t>EnableSpeech</w:t>
+      </w:r>
+      <w:r>
+        <w:rPr>
+          <w:sz w:val="18"/>
+          <w:szCs w:val="18"/>
+          <w:lang w:val="en-US"/>
+        </w:rPr>
+        <w:t>(</w:t>
+      </w:r>
+      <w:r>
+        <w:rPr>
+          <w:color w:val="0000FF"/>
+          <w:sz w:val="18"/>
+          <w:szCs w:val="18"/>
+          <w:lang w:val="en-GB" w:eastAsia="en-GB"/>
+        </w:rPr>
+        <w:t>string</w:t>
+      </w:r>
+      <w:r>
+        <w:rPr>
+          <w:color w:val="000000"/>
+          <w:sz w:val="18"/>
+          <w:szCs w:val="18"/>
+          <w:lang w:val="en-GB" w:eastAsia="en-GB"/>
+        </w:rPr>
+        <w:t> grammarFile</w:t>
+      </w:r>
+      <w:r>
+        <w:rPr>
+          <w:sz w:val="18"/>
+          <w:szCs w:val="18"/>
+          <w:lang w:val="en-US"/>
+        </w:rPr>
+        <w:t>) {</w:t>
+      </w:r>
+      <w:r>
+        <w:rPr>
+          <w:sz w:val="18"/>
+          <w:szCs w:val="18"/>
+          <w:lang w:val="en-US"/>
+        </w:rPr>
+        <w:br/>
+        <w:t>  </w:t>
+      </w:r>
+      <w:r>
+        <w:rPr>
+          <w:color w:val="0000FF"/>
+          <w:sz w:val="18"/>
+          <w:szCs w:val="18"/>
+          <w:lang w:val="en-US"/>
+        </w:rPr>
+        <w:t>if</w:t>
+      </w:r>
+      <w:r>
+        <w:rPr>
+          <w:sz w:val="18"/>
+          <w:szCs w:val="18"/>
+          <w:lang w:val="en-US"/>
+        </w:rPr>
+        <w:t> (</w:t>
+      </w:r>
+      <w:r>
+        <w:rPr>
+          <w:color w:val="000000"/>
+          <w:sz w:val="18"/>
+          <w:szCs w:val="18"/>
+          <w:lang w:val="en-US"/>
+        </w:rPr>
+        <w:t>speechInitialized</w:t>
+      </w:r>
+      <w:r>
+        <w:rPr>
+          <w:sz w:val="18"/>
+          <w:szCs w:val="18"/>
+          <w:lang w:val="en-US"/>
+        </w:rPr>
+        <w:t> == </w:t>
+      </w:r>
+      <w:r>
+        <w:rPr>
+          <w:color w:val="0000FF"/>
+          <w:sz w:val="18"/>
+          <w:szCs w:val="18"/>
+          <w:lang w:val="en-US"/>
+        </w:rPr>
+        <w:t>false</w:t>
+      </w:r>
+      <w:r>
+        <w:rPr>
+          <w:sz w:val="18"/>
+          <w:szCs w:val="18"/>
+          <w:lang w:val="en-US"/>
+        </w:rPr>
+        <w:t>) {</w:t>
+      </w:r>
+      <w:r>
+        <w:rPr>
+          <w:sz w:val="18"/>
+          <w:szCs w:val="18"/>
+          <w:lang w:val="en-US"/>
+        </w:rPr>
+        <w:br/>
+        <w:t>    </w:t>
+      </w:r>
+      <w:r>
+        <w:rPr>
+          <w:color w:val="000000"/>
+          <w:sz w:val="18"/>
+          <w:szCs w:val="18"/>
+          <w:lang w:val="en-US"/>
+        </w:rPr>
+        <w:t>InitializeSpeechWithGrammarFile</w:t>
+      </w:r>
+      <w:r>
+        <w:rPr>
+          <w:sz w:val="18"/>
+          <w:szCs w:val="18"/>
+          <w:lang w:val="en-US"/>
+        </w:rPr>
+        <w:t>(</w:t>
+      </w:r>
+      <w:r>
+        <w:rPr>
+          <w:color w:val="000000"/>
+          <w:sz w:val="18"/>
+          <w:szCs w:val="18"/>
+          <w:lang w:val="en-GB" w:eastAsia="en-GB"/>
+        </w:rPr>
+        <w:t>grammarFile</w:t>
+      </w:r>
+      <w:r>
+        <w:rPr>
+          <w:sz w:val="18"/>
+          <w:szCs w:val="18"/>
+          <w:lang w:val="en-US"/>
+        </w:rPr>
+        <w:t>);</w:t>
+      </w:r>
+      <w:r>
+        <w:rPr>
+          <w:sz w:val="18"/>
+          <w:szCs w:val="18"/>
+          <w:lang w:val="en-US"/>
+        </w:rPr>
+        <w:br/>
+        <w:t>  }</w:t>
+      </w:r>
+      <w:r>
+        <w:rPr>
+          <w:sz w:val="18"/>
+          <w:szCs w:val="18"/>
+          <w:lang w:val="en-US"/>
+        </w:rPr>
+        <w:br/>
+        <w:t>  </w:t>
+      </w:r>
+      <w:r>
+        <w:rPr>
+          <w:color w:val="0000FF"/>
+          <w:sz w:val="18"/>
+          <w:szCs w:val="18"/>
+          <w:lang w:val="en-US"/>
+        </w:rPr>
+        <w:t>return</w:t>
+      </w:r>
+      <w:r>
+        <w:rPr>
+          <w:sz w:val="18"/>
+          <w:szCs w:val="18"/>
+          <w:lang w:val="en-US"/>
+        </w:rPr>
+        <w:t> </w:t>
+      </w:r>
+      <w:r>
+        <w:rPr>
+          <w:color w:val="0000FF"/>
+          <w:sz w:val="18"/>
+          <w:szCs w:val="18"/>
+          <w:lang w:val="en-US"/>
+        </w:rPr>
+        <w:t>true</w:t>
+      </w:r>
+      <w:r>
+        <w:rPr>
+          <w:sz w:val="18"/>
+          <w:szCs w:val="18"/>
+          <w:lang w:val="en-US"/>
+        </w:rPr>
+        <w:t>;</w:t>
+      </w:r>
+      <w:r>
+        <w:rPr>
+          <w:sz w:val="18"/>
+          <w:szCs w:val="18"/>
+          <w:lang w:val="en-US"/>
+        </w:rPr>
+        <w:br/>
+        <w:t>}</w:t>
       </w:r>
     </w:p>
     <w:p>
@@ -8569,263 +8937,6 @@
           <w:lang w:val="en-US" w:eastAsia="ja-JP"/>
         </w:rPr>
       </w:pPr>
-      <w:r>
-        <w:rPr>
-          <w:rFonts w:ascii="Courier New" w:eastAsia="Times New Roman" w:hAnsi="Courier New" w:cs="Courier New"/>
-          <w:color w:val="0000FF"/>
-          <w:sz w:val="18"/>
-          <w:szCs w:val="18"/>
-          <w:lang w:val="en-US" w:eastAsia="ja-JP"/>
-        </w:rPr>
-        <w:t>public</w:t>
-      </w:r>
-      <w:r>
-        <w:rPr>
-          <w:rFonts w:ascii="Courier New" w:eastAsia="Times New Roman" w:hAnsi="Courier New" w:cs="Courier New"/>
-          <w:sz w:val="18"/>
-          <w:szCs w:val="18"/>
-          <w:lang w:val="en-US" w:eastAsia="ja-JP"/>
-        </w:rPr>
-        <w:t> </w:t>
-      </w:r>
-      <w:r>
-        <w:rPr>
-          <w:rFonts w:ascii="Courier New" w:eastAsia="Times New Roman" w:hAnsi="Courier New" w:cs="Courier New"/>
-          <w:color w:val="0000FF"/>
-          <w:sz w:val="18"/>
-          <w:szCs w:val="18"/>
-          <w:lang w:val="en-US" w:eastAsia="ja-JP"/>
-        </w:rPr>
-        <w:t>bool</w:t>
-      </w:r>
-      <w:r>
-        <w:rPr>
-          <w:rFonts w:ascii="Courier New" w:eastAsia="Times New Roman" w:hAnsi="Courier New" w:cs="Courier New"/>
-          <w:sz w:val="18"/>
-          <w:szCs w:val="18"/>
-          <w:lang w:val="en-US" w:eastAsia="ja-JP"/>
-        </w:rPr>
-        <w:t> </w:t>
-      </w:r>
-      <w:r>
-        <w:rPr>
-          <w:rFonts w:ascii="Courier New" w:eastAsia="Times New Roman" w:hAnsi="Courier New" w:cs="Courier New"/>
-          <w:color w:val="000000"/>
-          <w:sz w:val="18"/>
-          <w:szCs w:val="18"/>
-          <w:lang w:val="en-US" w:eastAsia="ja-JP"/>
-        </w:rPr>
-        <w:t>EnableSpeech</w:t>
-      </w:r>
-      <w:r>
-        <w:rPr>
-          <w:rFonts w:ascii="Courier New" w:eastAsia="Times New Roman" w:hAnsi="Courier New" w:cs="Courier New"/>
-          <w:sz w:val="18"/>
-          <w:szCs w:val="18"/>
-          <w:lang w:val="en-US" w:eastAsia="ja-JP"/>
-        </w:rPr>
-        <w:t>() {</w:t>
-      </w:r>
-      <w:r>
-        <w:rPr>
-          <w:rFonts w:ascii="Courier New" w:eastAsia="Times New Roman" w:hAnsi="Courier New" w:cs="Courier New"/>
-          <w:sz w:val="18"/>
-          <w:szCs w:val="18"/>
-          <w:lang w:val="en-US" w:eastAsia="ja-JP"/>
-        </w:rPr>
-        <w:br/>
-        <w:t>  </w:t>
-      </w:r>
-      <w:r>
-        <w:rPr>
-          <w:rFonts w:ascii="Courier New" w:eastAsia="Times New Roman" w:hAnsi="Courier New" w:cs="Courier New"/>
-          <w:color w:val="0000FF"/>
-          <w:sz w:val="18"/>
-          <w:szCs w:val="18"/>
-          <w:lang w:val="en-US" w:eastAsia="ja-JP"/>
-        </w:rPr>
-        <w:t>if</w:t>
-      </w:r>
-      <w:r>
-        <w:rPr>
-          <w:rFonts w:ascii="Courier New" w:eastAsia="Times New Roman" w:hAnsi="Courier New" w:cs="Courier New"/>
-          <w:sz w:val="18"/>
-          <w:szCs w:val="18"/>
-          <w:lang w:val="en-US" w:eastAsia="ja-JP"/>
-        </w:rPr>
-        <w:t> (</w:t>
-      </w:r>
-      <w:r>
-        <w:rPr>
-          <w:rFonts w:ascii="Courier New" w:eastAsia="Times New Roman" w:hAnsi="Courier New" w:cs="Courier New"/>
-          <w:color w:val="000000"/>
-          <w:sz w:val="18"/>
-          <w:szCs w:val="18"/>
-          <w:lang w:val="en-US" w:eastAsia="ja-JP"/>
-        </w:rPr>
-        <w:t>speechInitialized</w:t>
-      </w:r>
-      <w:r>
-        <w:rPr>
-          <w:rFonts w:ascii="Courier New" w:eastAsia="Times New Roman" w:hAnsi="Courier New" w:cs="Courier New"/>
-          <w:sz w:val="18"/>
-          <w:szCs w:val="18"/>
-          <w:lang w:val="en-US" w:eastAsia="ja-JP"/>
-        </w:rPr>
-        <w:t> == </w:t>
-      </w:r>
-      <w:r>
-        <w:rPr>
-          <w:rFonts w:ascii="Courier New" w:eastAsia="Times New Roman" w:hAnsi="Courier New" w:cs="Courier New"/>
-          <w:color w:val="0000FF"/>
-          <w:sz w:val="18"/>
-          <w:szCs w:val="18"/>
-          <w:lang w:val="en-US" w:eastAsia="ja-JP"/>
-        </w:rPr>
-        <w:t>false</w:t>
-      </w:r>
-      <w:r>
-        <w:rPr>
-          <w:rFonts w:ascii="Courier New" w:eastAsia="Times New Roman" w:hAnsi="Courier New" w:cs="Courier New"/>
-          <w:sz w:val="18"/>
-          <w:szCs w:val="18"/>
-          <w:lang w:val="en-US" w:eastAsia="ja-JP"/>
-        </w:rPr>
-        <w:t>) {</w:t>
-      </w:r>
-      <w:r>
-        <w:rPr>
-          <w:rFonts w:ascii="Courier New" w:eastAsia="Times New Roman" w:hAnsi="Courier New" w:cs="Courier New"/>
-          <w:sz w:val="18"/>
-          <w:szCs w:val="18"/>
-          <w:lang w:val="en-US" w:eastAsia="ja-JP"/>
-        </w:rPr>
-        <w:br/>
-        <w:t>    </w:t>
-      </w:r>
-      <w:r>
-        <w:rPr>
-          <w:rFonts w:ascii="Courier New" w:eastAsia="Times New Roman" w:hAnsi="Courier New" w:cs="Courier New"/>
-          <w:color w:val="000000"/>
-          <w:sz w:val="18"/>
-          <w:szCs w:val="18"/>
-          <w:lang w:val="en-US" w:eastAsia="ja-JP"/>
-        </w:rPr>
-        <w:t>InitializeSpeechWithGrammarFile</w:t>
-      </w:r>
-      <w:r>
-        <w:rPr>
-          <w:rFonts w:ascii="Courier New" w:eastAsia="Times New Roman" w:hAnsi="Courier New" w:cs="Courier New"/>
-          <w:sz w:val="18"/>
-          <w:szCs w:val="18"/>
-          <w:lang w:val="en-US" w:eastAsia="ja-JP"/>
-        </w:rPr>
-        <w:t>();</w:t>
-      </w:r>
-      <w:r>
-        <w:rPr>
-          <w:rFonts w:ascii="Courier New" w:eastAsia="Times New Roman" w:hAnsi="Courier New" w:cs="Courier New"/>
-          <w:sz w:val="18"/>
-          <w:szCs w:val="18"/>
-          <w:lang w:val="en-US" w:eastAsia="ja-JP"/>
-        </w:rPr>
-        <w:br/>
-        <w:t>  }</w:t>
-      </w:r>
-      <w:r>
-        <w:rPr>
-          <w:rFonts w:ascii="Courier New" w:eastAsia="Times New Roman" w:hAnsi="Courier New" w:cs="Courier New"/>
-          <w:sz w:val="18"/>
-          <w:szCs w:val="18"/>
-          <w:lang w:val="en-US" w:eastAsia="ja-JP"/>
-        </w:rPr>
-        <w:br/>
-        <w:t>  </w:t>
-      </w:r>
-      <w:r>
-        <w:rPr>
-          <w:rFonts w:ascii="Courier New" w:eastAsia="Times New Roman" w:hAnsi="Courier New" w:cs="Courier New"/>
-          <w:color w:val="0000FF"/>
-          <w:sz w:val="18"/>
-          <w:szCs w:val="18"/>
-          <w:lang w:val="en-US" w:eastAsia="ja-JP"/>
-        </w:rPr>
-        <w:t>return</w:t>
-      </w:r>
-      <w:r>
-        <w:rPr>
-          <w:rFonts w:ascii="Courier New" w:eastAsia="Times New Roman" w:hAnsi="Courier New" w:cs="Courier New"/>
-          <w:sz w:val="18"/>
-          <w:szCs w:val="18"/>
-          <w:lang w:val="en-US" w:eastAsia="ja-JP"/>
-        </w:rPr>
-        <w:t> </w:t>
-      </w:r>
-      <w:r>
-        <w:rPr>
-          <w:rFonts w:ascii="Courier New" w:eastAsia="Times New Roman" w:hAnsi="Courier New" w:cs="Courier New"/>
-          <w:color w:val="0000FF"/>
-          <w:sz w:val="18"/>
-          <w:szCs w:val="18"/>
-          <w:lang w:val="en-US" w:eastAsia="ja-JP"/>
-        </w:rPr>
-        <w:t>true</w:t>
-      </w:r>
-      <w:r>
-        <w:rPr>
-          <w:rFonts w:ascii="Courier New" w:eastAsia="Times New Roman" w:hAnsi="Courier New" w:cs="Courier New"/>
-          <w:sz w:val="18"/>
-          <w:szCs w:val="18"/>
-          <w:lang w:val="en-US" w:eastAsia="ja-JP"/>
-        </w:rPr>
-        <w:t>;</w:t>
-      </w:r>
-      <w:r>
-        <w:rPr>
-          <w:rFonts w:ascii="Courier New" w:eastAsia="Times New Roman" w:hAnsi="Courier New" w:cs="Courier New"/>
-          <w:sz w:val="18"/>
-          <w:szCs w:val="18"/>
-          <w:lang w:val="en-US" w:eastAsia="ja-JP"/>
-        </w:rPr>
-        <w:br/>
-        <w:t>}</w:t>
-      </w:r>
-    </w:p>
-    <w:p>
-      <w:pPr>
-        <w:pBdr>
-          <w:top w:val="single" w:sz="4" w:space="1" w:color="auto"/>
-          <w:left w:val="single" w:sz="4" w:space="1" w:color="auto"/>
-          <w:bottom w:val="single" w:sz="4" w:space="1" w:color="auto"/>
-          <w:right w:val="single" w:sz="4" w:space="1" w:color="auto"/>
-        </w:pBdr>
-        <w:shd w:val="clear" w:color="auto" w:fill="F2F2F2" w:themeFill="background1" w:themeFillShade="F2"/>
-        <w:tabs>
-          <w:tab w:val="left" w:pos="916"/>
-          <w:tab w:val="left" w:pos="1832"/>
-          <w:tab w:val="left" w:pos="2748"/>
-          <w:tab w:val="left" w:pos="3664"/>
-          <w:tab w:val="left" w:pos="4580"/>
-          <w:tab w:val="left" w:pos="5496"/>
-          <w:tab w:val="left" w:pos="6412"/>
-          <w:tab w:val="left" w:pos="7328"/>
-          <w:tab w:val="left" w:pos="8244"/>
-          <w:tab w:val="left" w:pos="9160"/>
-          <w:tab w:val="left" w:pos="10076"/>
-          <w:tab w:val="left" w:pos="10992"/>
-          <w:tab w:val="left" w:pos="11908"/>
-          <w:tab w:val="left" w:pos="12824"/>
-          <w:tab w:val="left" w:pos="13740"/>
-          <w:tab w:val="left" w:pos="14656"/>
-        </w:tabs>
-        <w:spacing w:after="0" w:line="240" w:lineRule="auto"/>
-        <w:rPr>
-          <w:rFonts w:ascii="Courier New" w:eastAsia="Times New Roman" w:hAnsi="Courier New" w:cs="Courier New"/>
-          <w:sz w:val="18"/>
-          <w:szCs w:val="18"/>
-          <w:lang w:val="en-US" w:eastAsia="ja-JP"/>
-        </w:rPr>
-      </w:pPr>
     </w:p>
     <w:p>
       <w:pPr>
@@ -8892,7 +9003,33 @@
           <w:szCs w:val="18"/>
           <w:lang w:val="en-US"/>
         </w:rPr>
-        <w:t>() {</w:t>
+        <w:t>(</w:t>
+      </w:r>
+      <w:r>
+        <w:rPr>
+          <w:color w:val="0000FF"/>
+          <w:sz w:val="18"/>
+          <w:szCs w:val="18"/>
+          <w:lang w:val="en-GB" w:eastAsia="en-GB"/>
+        </w:rPr>
+        <w:t>string</w:t>
+      </w:r>
+      <w:r>
+        <w:rPr>
+          <w:color w:val="000000"/>
+          <w:sz w:val="18"/>
+          <w:szCs w:val="18"/>
+          <w:lang w:val="en-GB" w:eastAsia="en-GB"/>
+        </w:rPr>
+        <w:t> grammarFile</w:t>
+      </w:r>
+      <w:r>
+        <w:rPr>
+          <w:sz w:val="18"/>
+          <w:szCs w:val="18"/>
+          <w:lang w:val="en-US"/>
+        </w:rPr>
+        <w:t>) {</w:t>
       </w:r>
       <w:r>
         <w:rPr>
@@ -10589,27 +10726,7 @@
           <w:szCs w:val="18"/>
           <w:lang w:val="en-US" w:eastAsia="ja-JP"/>
         </w:rPr>
-        <w:t xml:space="preserve">WPF app </w:t>
-      </w:r>
-      <w:r>
-        <w:rPr>
-          <w:rFonts w:ascii="Courier New" w:eastAsia="Times New Roman" w:hAnsi="Courier New" w:cs="Courier New"/>
-          <w:color w:val="008000"/>
-          <w:sz w:val="18"/>
-          <w:szCs w:val="18"/>
-          <w:lang w:val="en-US" w:eastAsia="ja-JP"/>
-        </w:rPr>
-        <w:t>about</w:t>
-      </w:r>
-      <w:r>
-        <w:rPr>
-          <w:rFonts w:ascii="Courier New" w:eastAsia="Times New Roman" w:hAnsi="Courier New" w:cs="Courier New"/>
-          <w:color w:val="008000"/>
-          <w:sz w:val="18"/>
-          <w:szCs w:val="18"/>
-          <w:lang w:val="en-US" w:eastAsia="ja-JP"/>
-        </w:rPr>
-        <w:t xml:space="preserve"> </w:t>
+        <w:t xml:space="preserve">WPF app about </w:t>
       </w:r>
       <w:r>
         <w:rPr>
@@ -10850,7 +10967,7 @@
       <w:pPr>
         <w:pStyle w:val="berschrift2"/>
       </w:pPr>
-      <w:bookmarkStart w:id="11" w:name="_Toc424124778"/>
+      <w:bookmarkStart w:id="11" w:name="_Toc424128476"/>
       <w:r>
         <w:lastRenderedPageBreak/>
         <w:t xml:space="preserve">Microsoft </w:t>
@@ -11058,19 +11175,21 @@
         <w:rPr>
           <w:lang w:val="de-AT"/>
         </w:rPr>
-        <w:t>anhand einer Geste zur Veranschaulichung). Die XML-Dateien können unterschiedliche viele Punkte enthalten. Daher wird mittels 1$-Algorithmus (</w:t>
-      </w:r>
-      <w:r>
-        <w:rPr>
-          <w:lang w:val="de-AT"/>
-        </w:rPr>
-        <w:t>2D single-stroke gesture recognizer</w:t>
-      </w:r>
-      <w:r>
-        <w:rPr>
-          <w:lang w:val="de-AT"/>
-        </w:rPr>
-        <w:t>) jede Geste auf 64 Punkte vereinheitlicht.</w:t>
+        <w:t>anhand einer Geste zur Veranschaulichung). Die XML-Dateien können unterschiedliche viele Punkte enthalten. Daher wird mittels $</w:t>
+      </w:r>
+      <w:r>
+        <w:rPr>
+          <w:lang w:val="de-AT"/>
+        </w:rPr>
+        <w:t>1</w:t>
+      </w:r>
+      <w:bookmarkStart w:id="12" w:name="_GoBack"/>
+      <w:bookmarkEnd w:id="12"/>
+      <w:r>
+        <w:rPr>
+          <w:lang w:val="de-AT"/>
+        </w:rPr>
+        <w:t>-Algorithmus (2D single-stroke gesture recognizer) jede Geste auf 64 Punkte vereinheitlicht.</w:t>
       </w:r>
     </w:p>
     <w:p>
@@ -13216,7 +13335,7 @@
       <w:pPr>
         <w:pStyle w:val="berschrift1"/>
       </w:pPr>
-      <w:bookmarkStart w:id="12" w:name="_Toc424124779"/>
+      <w:bookmarkStart w:id="13" w:name="_Toc424128477"/>
       <w:r>
         <w:lastRenderedPageBreak/>
         <w:t>Technische Herausforderungen</w:t>
@@ -13224,7 +13343,7 @@
       <w:r>
         <w:t>, Erkenntnisse und Erfahrungen</w:t>
       </w:r>
-      <w:bookmarkEnd w:id="12"/>
+      <w:bookmarkEnd w:id="13"/>
     </w:p>
     <w:p>
       <w:pPr>
@@ -13271,85 +13390,14 @@
         <w:rPr>
           <w:lang w:val="de-AT"/>
         </w:rPr>
-        <w:t>iese benötigt allerdings Windows 8 und USB 3.0, was bei den Laptops, auf denen entwickelt wurde</w:t>
-      </w:r>
-      <w:r>
-        <w:rPr>
-          <w:lang w:val="de-AT"/>
-        </w:rPr>
-        <w:t>,</w:t>
-      </w:r>
-      <w:r>
-        <w:rPr>
-          <w:lang w:val="de-AT"/>
-        </w:rPr>
-        <w:t xml:space="preserve"> nicht gegeben war. Deshal</w:t>
-      </w:r>
-      <w:r>
-        <w:rPr>
-          <w:lang w:val="de-AT"/>
-        </w:rPr>
-        <w:t>b wurde dann die Kinect 1 (Xbox-</w:t>
-      </w:r>
-      <w:r>
-        <w:rPr>
-          <w:lang w:val="de-AT"/>
-        </w:rPr>
-        <w:t>Version) verwendet.</w:t>
+        <w:t>iese benötigt allerdings Windows 8 und USB 3.0, was bei den Laptops, auf denen entwickelt wurde, nicht gegeben war. Deshalb wurde dann die Kinect 1 (Xbox-Version) verwendet.</w:t>
       </w:r>
       <w:r>
         <w:rPr>
           <w:lang w:val="de-AT"/>
         </w:rPr>
         <w:br/>
-      </w:r>
-      <w:r>
-        <w:rPr>
-          <w:lang w:val="de-AT"/>
-        </w:rPr>
-        <w:t>Die Xbox-Version</w:t>
-      </w:r>
-      <w:r>
-        <w:rPr>
-          <w:lang w:val="de-AT"/>
-        </w:rPr>
-        <w:t xml:space="preserve"> funktioniert allerdings </w:t>
-      </w:r>
-      <w:r>
-        <w:rPr>
-          <w:lang w:val="de-AT"/>
-        </w:rPr>
-        <w:t>nicht in einer</w:t>
-      </w:r>
-      <w:r>
-        <w:rPr>
-          <w:lang w:val="de-AT"/>
-        </w:rPr>
-        <w:t xml:space="preserve"> Virtuellen Maschine, die bei der Entwicklung eingesetzt werden sollte. Die VM sollte verwendet werden, da auf einem der Entwicklungslaptops das englische Sprachpaket nicht nachinstalliert werden konnte. </w:t>
-      </w:r>
-      <w:r>
-        <w:rPr>
-          <w:lang w:val="de-AT"/>
-        </w:rPr>
-        <w:t xml:space="preserve">Die </w:t>
-      </w:r>
-      <w:r>
-        <w:rPr>
-          <w:lang w:val="de-AT"/>
-        </w:rPr>
-        <w:t>Einschränkung</w:t>
-      </w:r>
-      <w:r>
-        <w:rPr>
-          <w:lang w:val="de-AT"/>
-        </w:rPr>
-        <w:t xml:space="preserve"> von Xbox/VM</w:t>
-      </w:r>
-      <w:r>
-        <w:rPr>
-          <w:lang w:val="de-AT"/>
-        </w:rPr>
-        <w:t xml:space="preserve"> wird in </w:t>
+        <w:t xml:space="preserve">Die Xbox-Version funktioniert allerdings nicht in einer Virtuellen Maschine, die bei der Entwicklung eingesetzt werden sollte. Die VM sollte verwendet werden, da auf einem der Entwicklungslaptops das englische Sprachpaket nicht nachinstalliert werden konnte. Die Einschränkung von Xbox/VM wird in </w:t>
       </w:r>
       <w:r>
         <w:rPr>
@@ -13750,8 +13798,6 @@
         </w:rPr>
         <w:t>e</w:t>
       </w:r>
-      <w:bookmarkStart w:id="13" w:name="_GoBack"/>
-      <w:bookmarkEnd w:id="13"/>
       <w:r>
         <w:rPr>
           <w:lang w:val="de-AT"/>
@@ -13812,6 +13858,7 @@
         <w:docPartUnique/>
       </w:docPartObj>
     </w:sdtPr>
+    <w:sdtEndPr/>
     <w:sdtContent>
       <w:sdt>
         <w:sdtPr>
@@ -13826,6 +13873,7 @@
             <w:docPartUnique/>
           </w:docPartObj>
         </w:sdtPr>
+        <w:sdtEndPr/>
         <w:sdtContent>
           <w:p>
             <w:pPr>
@@ -13886,7 +13934,7 @@
                 <w:szCs w:val="18"/>
                 <w:lang w:val="de-AT"/>
               </w:rPr>
-              <w:t>13</w:t>
+              <w:t>12</w:t>
             </w:r>
             <w:r>
               <w:rPr>
@@ -16630,6 +16678,105 @@
       </w:tcPr>
     </w:tblStylePr>
   </w:style>
+  <w:style w:type="table" w:styleId="MittlereSchattierung1-Akzent1">
+    <w:name w:val="Medium Shading 1 Accent 1"/>
+    <w:basedOn w:val="NormaleTabelle"/>
+    <w:uiPriority w:val="63"/>
+    <w:rsid w:val="004058AB"/>
+    <w:pPr>
+      <w:spacing w:after="0" w:line="240" w:lineRule="auto"/>
+    </w:pPr>
+    <w:tblPr>
+      <w:tblStyleRowBandSize w:val="1"/>
+      <w:tblStyleColBandSize w:val="1"/>
+      <w:tblBorders>
+        <w:top w:val="single" w:sz="8" w:space="0" w:color="7BA0CD" w:themeColor="accent1" w:themeTint="BF"/>
+        <w:left w:val="single" w:sz="8" w:space="0" w:color="7BA0CD" w:themeColor="accent1" w:themeTint="BF"/>
+        <w:bottom w:val="single" w:sz="8" w:space="0" w:color="7BA0CD" w:themeColor="accent1" w:themeTint="BF"/>
+        <w:right w:val="single" w:sz="8" w:space="0" w:color="7BA0CD" w:themeColor="accent1" w:themeTint="BF"/>
+        <w:insideH w:val="single" w:sz="8" w:space="0" w:color="7BA0CD" w:themeColor="accent1" w:themeTint="BF"/>
+      </w:tblBorders>
+    </w:tblPr>
+    <w:tblStylePr w:type="firstRow">
+      <w:pPr>
+        <w:spacing w:before="0" w:after="0" w:line="240" w:lineRule="auto"/>
+      </w:pPr>
+      <w:rPr>
+        <w:b/>
+        <w:bCs/>
+        <w:color w:val="FFFFFF" w:themeColor="background1"/>
+      </w:rPr>
+      <w:tblPr/>
+      <w:tcPr>
+        <w:tcBorders>
+          <w:top w:val="single" w:sz="8" w:space="0" w:color="7BA0CD" w:themeColor="accent1" w:themeTint="BF"/>
+          <w:left w:val="single" w:sz="8" w:space="0" w:color="7BA0CD" w:themeColor="accent1" w:themeTint="BF"/>
+          <w:bottom w:val="single" w:sz="8" w:space="0" w:color="7BA0CD" w:themeColor="accent1" w:themeTint="BF"/>
+          <w:right w:val="single" w:sz="8" w:space="0" w:color="7BA0CD" w:themeColor="accent1" w:themeTint="BF"/>
+          <w:insideH w:val="nil"/>
+          <w:insideV w:val="nil"/>
+        </w:tcBorders>
+        <w:shd w:val="clear" w:color="auto" w:fill="4F81BD" w:themeFill="accent1"/>
+      </w:tcPr>
+    </w:tblStylePr>
+    <w:tblStylePr w:type="lastRow">
+      <w:pPr>
+        <w:spacing w:before="0" w:after="0" w:line="240" w:lineRule="auto"/>
+      </w:pPr>
+      <w:rPr>
+        <w:b/>
+        <w:bCs/>
+      </w:rPr>
+      <w:tblPr/>
+      <w:tcPr>
+        <w:tcBorders>
+          <w:top w:val="double" w:sz="6" w:space="0" w:color="7BA0CD" w:themeColor="accent1" w:themeTint="BF"/>
+          <w:left w:val="single" w:sz="8" w:space="0" w:color="7BA0CD" w:themeColor="accent1" w:themeTint="BF"/>
+          <w:bottom w:val="single" w:sz="8" w:space="0" w:color="7BA0CD" w:themeColor="accent1" w:themeTint="BF"/>
+          <w:right w:val="single" w:sz="8" w:space="0" w:color="7BA0CD" w:themeColor="accent1" w:themeTint="BF"/>
+          <w:insideH w:val="nil"/>
+          <w:insideV w:val="nil"/>
+        </w:tcBorders>
+      </w:tcPr>
+    </w:tblStylePr>
+    <w:tblStylePr w:type="firstCol">
+      <w:rPr>
+        <w:b/>
+        <w:bCs/>
+      </w:rPr>
+    </w:tblStylePr>
+    <w:tblStylePr w:type="lastCol">
+      <w:rPr>
+        <w:b/>
+        <w:bCs/>
+      </w:rPr>
+    </w:tblStylePr>
+    <w:tblStylePr w:type="band1Vert">
+      <w:tblPr/>
+      <w:tcPr>
+        <w:shd w:val="clear" w:color="auto" w:fill="D3DFEE" w:themeFill="accent1" w:themeFillTint="3F"/>
+      </w:tcPr>
+    </w:tblStylePr>
+    <w:tblStylePr w:type="band1Horz">
+      <w:tblPr/>
+      <w:tcPr>
+        <w:tcBorders>
+          <w:insideH w:val="nil"/>
+          <w:insideV w:val="nil"/>
+        </w:tcBorders>
+        <w:shd w:val="clear" w:color="auto" w:fill="D3DFEE" w:themeFill="accent1" w:themeFillTint="3F"/>
+      </w:tcPr>
+    </w:tblStylePr>
+    <w:tblStylePr w:type="band2Horz">
+      <w:tblPr/>
+      <w:tcPr>
+        <w:tcBorders>
+          <w:insideH w:val="nil"/>
+          <w:insideV w:val="nil"/>
+        </w:tcBorders>
+      </w:tcPr>
+    </w:tblStylePr>
+  </w:style>
 </w:styles>
 </file>
 
@@ -17874,6 +18021,105 @@
       </w:tcPr>
     </w:tblStylePr>
   </w:style>
+  <w:style w:type="table" w:styleId="MittlereSchattierung1-Akzent1">
+    <w:name w:val="Medium Shading 1 Accent 1"/>
+    <w:basedOn w:val="NormaleTabelle"/>
+    <w:uiPriority w:val="63"/>
+    <w:rsid w:val="004058AB"/>
+    <w:pPr>
+      <w:spacing w:after="0" w:line="240" w:lineRule="auto"/>
+    </w:pPr>
+    <w:tblPr>
+      <w:tblStyleRowBandSize w:val="1"/>
+      <w:tblStyleColBandSize w:val="1"/>
+      <w:tblBorders>
+        <w:top w:val="single" w:sz="8" w:space="0" w:color="7BA0CD" w:themeColor="accent1" w:themeTint="BF"/>
+        <w:left w:val="single" w:sz="8" w:space="0" w:color="7BA0CD" w:themeColor="accent1" w:themeTint="BF"/>
+        <w:bottom w:val="single" w:sz="8" w:space="0" w:color="7BA0CD" w:themeColor="accent1" w:themeTint="BF"/>
+        <w:right w:val="single" w:sz="8" w:space="0" w:color="7BA0CD" w:themeColor="accent1" w:themeTint="BF"/>
+        <w:insideH w:val="single" w:sz="8" w:space="0" w:color="7BA0CD" w:themeColor="accent1" w:themeTint="BF"/>
+      </w:tblBorders>
+    </w:tblPr>
+    <w:tblStylePr w:type="firstRow">
+      <w:pPr>
+        <w:spacing w:before="0" w:after="0" w:line="240" w:lineRule="auto"/>
+      </w:pPr>
+      <w:rPr>
+        <w:b/>
+        <w:bCs/>
+        <w:color w:val="FFFFFF" w:themeColor="background1"/>
+      </w:rPr>
+      <w:tblPr/>
+      <w:tcPr>
+        <w:tcBorders>
+          <w:top w:val="single" w:sz="8" w:space="0" w:color="7BA0CD" w:themeColor="accent1" w:themeTint="BF"/>
+          <w:left w:val="single" w:sz="8" w:space="0" w:color="7BA0CD" w:themeColor="accent1" w:themeTint="BF"/>
+          <w:bottom w:val="single" w:sz="8" w:space="0" w:color="7BA0CD" w:themeColor="accent1" w:themeTint="BF"/>
+          <w:right w:val="single" w:sz="8" w:space="0" w:color="7BA0CD" w:themeColor="accent1" w:themeTint="BF"/>
+          <w:insideH w:val="nil"/>
+          <w:insideV w:val="nil"/>
+        </w:tcBorders>
+        <w:shd w:val="clear" w:color="auto" w:fill="4F81BD" w:themeFill="accent1"/>
+      </w:tcPr>
+    </w:tblStylePr>
+    <w:tblStylePr w:type="lastRow">
+      <w:pPr>
+        <w:spacing w:before="0" w:after="0" w:line="240" w:lineRule="auto"/>
+      </w:pPr>
+      <w:rPr>
+        <w:b/>
+        <w:bCs/>
+      </w:rPr>
+      <w:tblPr/>
+      <w:tcPr>
+        <w:tcBorders>
+          <w:top w:val="double" w:sz="6" w:space="0" w:color="7BA0CD" w:themeColor="accent1" w:themeTint="BF"/>
+          <w:left w:val="single" w:sz="8" w:space="0" w:color="7BA0CD" w:themeColor="accent1" w:themeTint="BF"/>
+          <w:bottom w:val="single" w:sz="8" w:space="0" w:color="7BA0CD" w:themeColor="accent1" w:themeTint="BF"/>
+          <w:right w:val="single" w:sz="8" w:space="0" w:color="7BA0CD" w:themeColor="accent1" w:themeTint="BF"/>
+          <w:insideH w:val="nil"/>
+          <w:insideV w:val="nil"/>
+        </w:tcBorders>
+      </w:tcPr>
+    </w:tblStylePr>
+    <w:tblStylePr w:type="firstCol">
+      <w:rPr>
+        <w:b/>
+        <w:bCs/>
+      </w:rPr>
+    </w:tblStylePr>
+    <w:tblStylePr w:type="lastCol">
+      <w:rPr>
+        <w:b/>
+        <w:bCs/>
+      </w:rPr>
+    </w:tblStylePr>
+    <w:tblStylePr w:type="band1Vert">
+      <w:tblPr/>
+      <w:tcPr>
+        <w:shd w:val="clear" w:color="auto" w:fill="D3DFEE" w:themeFill="accent1" w:themeFillTint="3F"/>
+      </w:tcPr>
+    </w:tblStylePr>
+    <w:tblStylePr w:type="band1Horz">
+      <w:tblPr/>
+      <w:tcPr>
+        <w:tcBorders>
+          <w:insideH w:val="nil"/>
+          <w:insideV w:val="nil"/>
+        </w:tcBorders>
+        <w:shd w:val="clear" w:color="auto" w:fill="D3DFEE" w:themeFill="accent1" w:themeFillTint="3F"/>
+      </w:tcPr>
+    </w:tblStylePr>
+    <w:tblStylePr w:type="band2Horz">
+      <w:tblPr/>
+      <w:tcPr>
+        <w:tcBorders>
+          <w:insideH w:val="nil"/>
+          <w:insideV w:val="nil"/>
+        </w:tcBorders>
+      </w:tcPr>
+    </w:tblStylePr>
+  </w:style>
 </w:styles>
 </file>
 
@@ -18167,7 +18413,7 @@
 </file>
 
 <file path=customXml/itemProps1.xml><?xml version="1.0" encoding="utf-8"?>
-<ds:datastoreItem xmlns:ds="http://schemas.openxmlformats.org/officeDocument/2006/customXml" ds:itemID="{50D6C408-A2A8-4586-9EA6-0626EAD8C3D6}">
+<ds:datastoreItem xmlns:ds="http://schemas.openxmlformats.org/officeDocument/2006/customXml" ds:itemID="{0ECFCA8B-FC44-42E6-8AC1-3946B6AD6523}">
   <ds:schemaRefs>
     <ds:schemaRef ds:uri="http://schemas.openxmlformats.org/officeDocument/2006/bibliography"/>
   </ds:schemaRefs>

</xml_diff>